<commit_message>
Finished assignment 4 problem 1
</commit_message>
<xml_diff>
--- a/lab-2/writeup/lab-2-peter-varshavsky.docx
+++ b/lab-2/writeup/lab-2-peter-varshavsky.docx
@@ -5,10 +5,36 @@
     <w:p>
       <w:pPr>
         <w:pStyle w:val="ListParagraph"/>
+        <w:ind w:left="-720"/>
+        <w:rPr>
+          <w:rFonts w:ascii="Arial" w:hAnsi="Arial" w:cs="Arial"/>
+          <w:sz w:val="28"/>
+          <w:szCs w:val="28"/>
+        </w:rPr>
+      </w:pPr>
+      <w:r>
+        <w:rPr>
+          <w:rFonts w:ascii="Arial" w:hAnsi="Arial" w:cs="Arial"/>
+          <w:sz w:val="28"/>
+          <w:szCs w:val="28"/>
+        </w:rPr>
+        <w:t>Applied data science. Lab 2. Peter Varshavsky</w:t>
+      </w:r>
+    </w:p>
+    <w:p>
+      <w:pPr>
+        <w:pStyle w:val="ListParagraph"/>
+      </w:pPr>
+    </w:p>
+    <w:p>
+      <w:pPr>
+        <w:pStyle w:val="ListParagraph"/>
       </w:pPr>
       <w:r>
         <w:t>Problem 1.</w:t>
       </w:r>
+      <w:bookmarkStart w:id="0" w:name="_GoBack"/>
+      <w:bookmarkEnd w:id="0"/>
     </w:p>
     <w:p>
       <w:pPr>
@@ -1002,7 +1028,7 @@
         </w:rPr>
         <w:lastRenderedPageBreak/>
         <w:drawing>
-          <wp:inline distT="0" distB="0" distL="0" distR="0" wp14:anchorId="728F8AFE" wp14:editId="07D42CA3">
+          <wp:inline distT="0" distB="0" distL="0" distR="0" wp14:anchorId="635A6B9F" wp14:editId="1EDFA900">
             <wp:extent cx="4533900" cy="3022600"/>
             <wp:effectExtent l="0" t="0" r="12700" b="0"/>
             <wp:docPr id="1" name="Picture 1"/>
@@ -1017,7 +1043,7 @@
                     <pic:cNvPicPr/>
                   </pic:nvPicPr>
                   <pic:blipFill>
-                    <a:blip r:embed="rId6">
+                    <a:blip r:embed="rId8">
                       <a:extLst>
                         <a:ext uri="{28A0092B-C50C-407E-A947-70E740481C1C}">
                           <a14:useLocalDpi xmlns:a14="http://schemas.microsoft.com/office/drawing/2010/main" val="0"/>
@@ -1066,7 +1092,7 @@
           <w:noProof/>
         </w:rPr>
         <w:drawing>
-          <wp:inline distT="0" distB="0" distL="0" distR="0">
+          <wp:inline distT="0" distB="0" distL="0" distR="0" wp14:anchorId="0563309B" wp14:editId="494C6859">
             <wp:extent cx="4629150" cy="3086100"/>
             <wp:effectExtent l="0" t="0" r="0" b="12700"/>
             <wp:docPr id="3" name="Picture 3"/>
@@ -1081,7 +1107,7 @@
                     <pic:cNvPicPr/>
                   </pic:nvPicPr>
                   <pic:blipFill>
-                    <a:blip r:embed="rId7">
+                    <a:blip r:embed="rId9">
                       <a:extLst>
                         <a:ext uri="{28A0092B-C50C-407E-A947-70E740481C1C}">
                           <a14:useLocalDpi xmlns:a14="http://schemas.microsoft.com/office/drawing/2010/main" val="0"/>
@@ -1181,7 +1207,7 @@
           <w:noProof/>
         </w:rPr>
         <w:drawing>
-          <wp:inline distT="0" distB="0" distL="0" distR="0">
+          <wp:inline distT="0" distB="0" distL="0" distR="0" wp14:anchorId="134C0776" wp14:editId="66C6E746">
             <wp:extent cx="4457700" cy="2971800"/>
             <wp:effectExtent l="0" t="0" r="12700" b="0"/>
             <wp:docPr id="5" name="Picture 5"/>
@@ -1196,7 +1222,7 @@
                     <pic:cNvPicPr/>
                   </pic:nvPicPr>
                   <pic:blipFill>
-                    <a:blip r:embed="rId8">
+                    <a:blip r:embed="rId10">
                       <a:extLst>
                         <a:ext uri="{28A0092B-C50C-407E-A947-70E740481C1C}">
                           <a14:useLocalDpi xmlns:a14="http://schemas.microsoft.com/office/drawing/2010/main" val="0"/>
@@ -2622,7 +2648,7 @@
       <w:r>
         <w:t>, 4, 1) network, where n is the number (or dimension) of inputs is universal. A paper by Martin Anthony (</w:t>
       </w:r>
-      <w:hyperlink r:id="rId9" w:history="1">
+      <w:hyperlink r:id="rId11" w:history="1">
         <w:r>
           <w:rPr>
             <w:rStyle w:val="Hyperlink"/>
@@ -2664,17 +2690,2961 @@
       <w:pPr>
         <w:ind w:left="1080"/>
       </w:pPr>
-      <w:bookmarkStart w:id="0" w:name="_GoBack"/>
-      <w:bookmarkEnd w:id="0"/>
+    </w:p>
+    <w:p>
+      <w:r>
+        <w:t>Problem 2.</w:t>
+      </w:r>
     </w:p>
     <w:p>
       <w:pPr>
         <w:ind w:left="1080"/>
       </w:pPr>
+    </w:p>
+    <w:p>
+      <w:pPr>
+        <w:pStyle w:val="ListParagraph"/>
+        <w:numPr>
+          <w:ilvl w:val="0"/>
+          <w:numId w:val="7"/>
+        </w:numPr>
+      </w:pPr>
+      <w:r>
+        <w:t>For this problem I changed the cleaner.py code to output 40x40 pixel square images. I used 20 images of myself and 17 images of other faces manually cropped tightly to position eyes roughly in the vertical middle of the image. This decision was due to the fact that neural networks train and make predictions pixel by pixel (with complicated interactions introduced by the hidden layers), so their performance can be greatly improved if pixels in the same part of the image belong to the same facial features. With much larger training set, it may be possible to train a network to recognize faces in different parts of the image, but that would be wasting the resources – if face is in different part of the image, it makes more sense to use a feature finding algorithm to crop to face, and then attempt facial recognition.</w:t>
+      </w:r>
+    </w:p>
+    <w:p/>
+    <w:p>
+      <w:pPr>
+        <w:ind w:left="1440"/>
+      </w:pPr>
+      <w:r>
+        <w:t>The program was written to take all cropped and resized images of mine and others’ faces and assign 66% of them to the training set and the remaining 33% to the test set. On repeat executions, the program would train and test on different subsets of images.</w:t>
+      </w:r>
+    </w:p>
+    <w:p>
+      <w:pPr>
+        <w:pStyle w:val="ListParagraph"/>
+        <w:ind w:left="1440"/>
+      </w:pPr>
+    </w:p>
+    <w:p>
+      <w:pPr>
+        <w:pStyle w:val="ListParagraph"/>
+        <w:ind w:left="1440"/>
+      </w:pPr>
+      <w:r>
+        <w:t xml:space="preserve">The neural network given in Professor </w:t>
+      </w:r>
+      <w:proofErr w:type="spellStart"/>
+      <w:r>
+        <w:t>Schles</w:t>
+      </w:r>
+      <w:proofErr w:type="spellEnd"/>
+      <w:r>
+        <w:t xml:space="preserve">’ code used linear output layer. I was not satisfied with the outputs using the linear layer, but got meaningful results when building a network with a </w:t>
+      </w:r>
+      <w:proofErr w:type="spellStart"/>
+      <w:r>
+        <w:t>sof</w:t>
+      </w:r>
+      <w:r>
+        <w:t>tmax</w:t>
+      </w:r>
+      <w:proofErr w:type="spellEnd"/>
+      <w:r>
+        <w:t xml:space="preserve"> two-node output layer with value (1,0) for my face and (0,1) for not my face.</w:t>
+      </w:r>
+    </w:p>
+    <w:p>
+      <w:pPr>
+        <w:pStyle w:val="ListParagraph"/>
+        <w:ind w:left="1440"/>
+      </w:pPr>
+    </w:p>
+    <w:p>
+      <w:pPr>
+        <w:pStyle w:val="ListParagraph"/>
+        <w:ind w:left="1440"/>
+      </w:pPr>
+      <w:r>
+        <w:t>Some of the images had drastic sidelight or I used my palm to conceal part of my face. These were misclassified more often than evenly lit straight-on pictures.</w:t>
+      </w:r>
+    </w:p>
+    <w:p>
+      <w:pPr>
+        <w:pStyle w:val="ListParagraph"/>
+        <w:ind w:left="1440"/>
+      </w:pPr>
+    </w:p>
+    <w:p>
+      <w:pPr>
+        <w:pStyle w:val="ListParagraph"/>
+        <w:ind w:left="1440"/>
+      </w:pPr>
+      <w:r>
+        <w:t>Based on one execution of the training and testing, using two hidden layers with 80</w:t>
+      </w:r>
+      <w:r>
+        <w:t xml:space="preserve"> (40*40*0.05)</w:t>
+      </w:r>
+      <w:r>
+        <w:t xml:space="preserve"> nodes in each, the network achieved perfect accuracy on the training set and 62%</w:t>
+      </w:r>
+      <w:r>
+        <w:t xml:space="preserve"> (8 out of 13)</w:t>
+      </w:r>
+      <w:r>
+        <w:t xml:space="preserve"> accuracy on the test set with all errors being false positives, that is the network tended to classify other faces as my faces. </w:t>
+      </w:r>
+      <w:r>
+        <w:t xml:space="preserve">The network correctly identified a negative once recognizing that I am not Caetano </w:t>
+      </w:r>
+      <w:proofErr w:type="spellStart"/>
+      <w:r>
+        <w:t>Veloso</w:t>
+      </w:r>
+      <w:proofErr w:type="spellEnd"/>
+      <w:r>
+        <w:t xml:space="preserve">. </w:t>
+      </w:r>
+      <w:r>
+        <w:t>To better understand performance, the code should be executed multiple times retraining and retesting the network on different subsets of the images.</w:t>
+      </w:r>
+    </w:p>
+    <w:p>
+      <w:pPr>
+        <w:pStyle w:val="ListParagraph"/>
+        <w:ind w:left="1440"/>
+      </w:pPr>
+    </w:p>
+    <w:p>
+      <w:pPr>
+        <w:pStyle w:val="ListParagraph"/>
+        <w:ind w:left="1440"/>
+      </w:pPr>
+      <w:r>
+        <w:t xml:space="preserve">Using one hidden layer with </w:t>
+      </w:r>
+      <w:r>
+        <w:t xml:space="preserve">48 hidden nodes, </w:t>
+      </w:r>
+      <w:r>
+        <w:t xml:space="preserve">the back propagation iterations were quicker, but more </w:t>
+      </w:r>
+      <w:proofErr w:type="gramStart"/>
+      <w:r>
+        <w:t>iterations</w:t>
+      </w:r>
+      <w:proofErr w:type="gramEnd"/>
+      <w:r>
+        <w:t xml:space="preserve"> were required to converge to the error threshold. The performance was exactly the same with perfect prediction accuracy on the test set and 62% accuracy on test set with all errors being false positives. The network correctly identified a negative once recognizing that I am not an 80-year-old Groucho Marx.</w:t>
+      </w:r>
+    </w:p>
+    <w:p>
+      <w:pPr>
+        <w:pStyle w:val="ListParagraph"/>
+        <w:ind w:left="1440"/>
+      </w:pPr>
+    </w:p>
+    <w:p>
+      <w:pPr>
+        <w:pStyle w:val="ListParagraph"/>
+        <w:numPr>
+          <w:ilvl w:val="0"/>
+          <w:numId w:val="7"/>
+        </w:numPr>
+      </w:pPr>
+      <w:r>
+        <w:t xml:space="preserve">The network did not perform well with multiple faces, which is understandable since it does not learn to recognize my </w:t>
+      </w:r>
+      <w:proofErr w:type="gramStart"/>
+      <w:r>
+        <w:t>face,</w:t>
+      </w:r>
+      <w:proofErr w:type="gramEnd"/>
+      <w:r>
+        <w:t xml:space="preserve"> rather it learns a relationship between pixel locations and training output values. Once my face is not centered in the image and is occupying a sm</w:t>
+      </w:r>
+      <w:r>
+        <w:t>aller part of the image, it loses predictive value for the network.</w:t>
+      </w:r>
+    </w:p>
+    <w:p>
+      <w:pPr>
+        <w:pStyle w:val="ListParagraph"/>
+        <w:ind w:left="1440"/>
+      </w:pPr>
+    </w:p>
+    <w:p>
+      <w:pPr>
+        <w:shd w:val="clear" w:color="auto" w:fill="FFFFFF"/>
+        <w:tabs>
+          <w:tab w:val="left" w:pos="916"/>
+          <w:tab w:val="left" w:pos="1832"/>
+          <w:tab w:val="left" w:pos="2748"/>
+          <w:tab w:val="left" w:pos="3664"/>
+          <w:tab w:val="left" w:pos="4580"/>
+          <w:tab w:val="left" w:pos="5496"/>
+          <w:tab w:val="left" w:pos="6412"/>
+          <w:tab w:val="left" w:pos="7328"/>
+          <w:tab w:val="left" w:pos="8244"/>
+          <w:tab w:val="left" w:pos="9160"/>
+          <w:tab w:val="left" w:pos="10076"/>
+          <w:tab w:val="left" w:pos="10992"/>
+          <w:tab w:val="left" w:pos="11908"/>
+          <w:tab w:val="left" w:pos="12824"/>
+          <w:tab w:val="left" w:pos="13740"/>
+          <w:tab w:val="left" w:pos="14656"/>
+        </w:tabs>
+        <w:wordWrap w:val="0"/>
+        <w:spacing w:line="255" w:lineRule="atLeast"/>
+        <w:textAlignment w:val="baseline"/>
+        <w:rPr>
+          <w:rFonts w:ascii="Courier" w:hAnsi="Courier" w:cs="Courier"/>
+          <w:color w:val="000000"/>
+          <w:sz w:val="21"/>
+          <w:szCs w:val="21"/>
+        </w:rPr>
+      </w:pPr>
+      <w:r>
+        <w:rPr>
+          <w:rFonts w:ascii="Courier" w:hAnsi="Courier" w:cs="Courier"/>
+          <w:color w:val="000000"/>
+          <w:sz w:val="21"/>
+          <w:szCs w:val="21"/>
+        </w:rPr>
+        <w:t>OUTPUT WITH 2 HIDDEN LAYERS OF 80 NODES EACH</w:t>
+      </w:r>
+    </w:p>
+    <w:p>
+      <w:pPr>
+        <w:shd w:val="clear" w:color="auto" w:fill="FFFFFF"/>
+        <w:tabs>
+          <w:tab w:val="left" w:pos="916"/>
+          <w:tab w:val="left" w:pos="1832"/>
+          <w:tab w:val="left" w:pos="2748"/>
+          <w:tab w:val="left" w:pos="3664"/>
+          <w:tab w:val="left" w:pos="4580"/>
+          <w:tab w:val="left" w:pos="5496"/>
+          <w:tab w:val="left" w:pos="6412"/>
+          <w:tab w:val="left" w:pos="7328"/>
+          <w:tab w:val="left" w:pos="8244"/>
+          <w:tab w:val="left" w:pos="9160"/>
+          <w:tab w:val="left" w:pos="10076"/>
+          <w:tab w:val="left" w:pos="10992"/>
+          <w:tab w:val="left" w:pos="11908"/>
+          <w:tab w:val="left" w:pos="12824"/>
+          <w:tab w:val="left" w:pos="13740"/>
+          <w:tab w:val="left" w:pos="14656"/>
+        </w:tabs>
+        <w:wordWrap w:val="0"/>
+        <w:spacing w:line="255" w:lineRule="atLeast"/>
+        <w:textAlignment w:val="baseline"/>
+        <w:rPr>
+          <w:rFonts w:ascii="Courier" w:hAnsi="Courier" w:cs="Courier"/>
+          <w:color w:val="000000"/>
+          <w:sz w:val="21"/>
+          <w:szCs w:val="21"/>
+        </w:rPr>
+      </w:pPr>
+      <w:r>
+        <w:rPr>
+          <w:rFonts w:ascii="Courier" w:hAnsi="Courier" w:cs="Courier"/>
+          <w:color w:val="000000"/>
+          <w:sz w:val="21"/>
+          <w:szCs w:val="21"/>
+        </w:rPr>
+        <w:t>WITH A 2-NODE OUTPUT SOFTMAX LAYER</w:t>
+      </w:r>
+    </w:p>
+    <w:p>
+      <w:pPr>
+        <w:shd w:val="clear" w:color="auto" w:fill="FFFFFF"/>
+        <w:tabs>
+          <w:tab w:val="left" w:pos="916"/>
+          <w:tab w:val="left" w:pos="1832"/>
+          <w:tab w:val="left" w:pos="2748"/>
+          <w:tab w:val="left" w:pos="3664"/>
+          <w:tab w:val="left" w:pos="4580"/>
+          <w:tab w:val="left" w:pos="5496"/>
+          <w:tab w:val="left" w:pos="6412"/>
+          <w:tab w:val="left" w:pos="7328"/>
+          <w:tab w:val="left" w:pos="8244"/>
+          <w:tab w:val="left" w:pos="9160"/>
+          <w:tab w:val="left" w:pos="10076"/>
+          <w:tab w:val="left" w:pos="10992"/>
+          <w:tab w:val="left" w:pos="11908"/>
+          <w:tab w:val="left" w:pos="12824"/>
+          <w:tab w:val="left" w:pos="13740"/>
+          <w:tab w:val="left" w:pos="14656"/>
+        </w:tabs>
+        <w:wordWrap w:val="0"/>
+        <w:spacing w:line="255" w:lineRule="atLeast"/>
+        <w:textAlignment w:val="baseline"/>
+        <w:rPr>
+          <w:rFonts w:ascii="Courier" w:hAnsi="Courier" w:cs="Courier"/>
+          <w:color w:val="000000"/>
+          <w:sz w:val="21"/>
+          <w:szCs w:val="21"/>
+        </w:rPr>
+      </w:pPr>
+      <w:r>
+        <w:rPr>
+          <w:rFonts w:ascii="Courier" w:hAnsi="Courier" w:cs="Courier"/>
+          <w:color w:val="000000"/>
+          <w:sz w:val="21"/>
+          <w:szCs w:val="21"/>
+        </w:rPr>
+        <w:t>#</w:t>
+      </w:r>
+      <w:r>
+        <w:rPr>
+          <w:rFonts w:ascii="Courier" w:hAnsi="Courier" w:cs="Courier"/>
+          <w:color w:val="000000"/>
+          <w:sz w:val="21"/>
+          <w:szCs w:val="21"/>
+        </w:rPr>
+        <w:t>#### TEST SET PREDICTIONS #####</w:t>
+      </w:r>
+    </w:p>
+    <w:p>
+      <w:pPr>
+        <w:shd w:val="clear" w:color="auto" w:fill="FFFFFF"/>
+        <w:tabs>
+          <w:tab w:val="left" w:pos="916"/>
+          <w:tab w:val="left" w:pos="1832"/>
+          <w:tab w:val="left" w:pos="2748"/>
+          <w:tab w:val="left" w:pos="3664"/>
+          <w:tab w:val="left" w:pos="4580"/>
+          <w:tab w:val="left" w:pos="5496"/>
+          <w:tab w:val="left" w:pos="6412"/>
+          <w:tab w:val="left" w:pos="7328"/>
+          <w:tab w:val="left" w:pos="8244"/>
+          <w:tab w:val="left" w:pos="9160"/>
+          <w:tab w:val="left" w:pos="10076"/>
+          <w:tab w:val="left" w:pos="10992"/>
+          <w:tab w:val="left" w:pos="11908"/>
+          <w:tab w:val="left" w:pos="12824"/>
+          <w:tab w:val="left" w:pos="13740"/>
+          <w:tab w:val="left" w:pos="14656"/>
+        </w:tabs>
+        <w:wordWrap w:val="0"/>
+        <w:spacing w:line="255" w:lineRule="atLeast"/>
+        <w:textAlignment w:val="baseline"/>
+        <w:rPr>
+          <w:rFonts w:ascii="Courier" w:hAnsi="Courier" w:cs="Courier"/>
+          <w:color w:val="000000"/>
+          <w:sz w:val="21"/>
+          <w:szCs w:val="21"/>
+        </w:rPr>
+      </w:pPr>
+      <w:r>
+        <w:rPr>
+          <w:rFonts w:ascii="Courier" w:hAnsi="Courier" w:cs="Courier"/>
+          <w:color w:val="000000"/>
+          <w:sz w:val="21"/>
+          <w:szCs w:val="21"/>
+        </w:rPr>
+        <w:t>0</w:t>
+      </w:r>
+      <w:r>
+        <w:rPr>
+          <w:rFonts w:ascii="Courier" w:hAnsi="Courier" w:cs="Courier"/>
+          <w:color w:val="000000"/>
+          <w:sz w:val="21"/>
+          <w:szCs w:val="21"/>
+        </w:rPr>
+        <w:t>Result (0.0000, 1.0000): (</w:t>
+      </w:r>
+      <w:r>
+        <w:rPr>
+          <w:rFonts w:ascii="Courier" w:hAnsi="Courier" w:cs="Courier"/>
+          <w:color w:val="000000"/>
+          <w:sz w:val="21"/>
+          <w:szCs w:val="21"/>
+        </w:rPr>
+        <w:t>0.9565, 0.0435) groucho_old.png</w:t>
+      </w:r>
+    </w:p>
+    <w:p>
+      <w:pPr>
+        <w:shd w:val="clear" w:color="auto" w:fill="FFFFFF"/>
+        <w:tabs>
+          <w:tab w:val="left" w:pos="916"/>
+          <w:tab w:val="left" w:pos="1832"/>
+          <w:tab w:val="left" w:pos="2748"/>
+          <w:tab w:val="left" w:pos="3664"/>
+          <w:tab w:val="left" w:pos="4580"/>
+          <w:tab w:val="left" w:pos="5496"/>
+          <w:tab w:val="left" w:pos="6412"/>
+          <w:tab w:val="left" w:pos="7328"/>
+          <w:tab w:val="left" w:pos="8244"/>
+          <w:tab w:val="left" w:pos="9160"/>
+          <w:tab w:val="left" w:pos="10076"/>
+          <w:tab w:val="left" w:pos="10992"/>
+          <w:tab w:val="left" w:pos="11908"/>
+          <w:tab w:val="left" w:pos="12824"/>
+          <w:tab w:val="left" w:pos="13740"/>
+          <w:tab w:val="left" w:pos="14656"/>
+        </w:tabs>
+        <w:wordWrap w:val="0"/>
+        <w:spacing w:line="255" w:lineRule="atLeast"/>
+        <w:textAlignment w:val="baseline"/>
+        <w:rPr>
+          <w:rFonts w:ascii="Courier" w:hAnsi="Courier" w:cs="Courier"/>
+          <w:color w:val="000000"/>
+          <w:sz w:val="21"/>
+          <w:szCs w:val="21"/>
+        </w:rPr>
+      </w:pPr>
+      <w:r>
+        <w:rPr>
+          <w:rFonts w:ascii="Courier" w:hAnsi="Courier" w:cs="Courier"/>
+          <w:color w:val="000000"/>
+          <w:sz w:val="21"/>
+          <w:szCs w:val="21"/>
+        </w:rPr>
+        <w:t>1</w:t>
+      </w:r>
+      <w:r>
+        <w:rPr>
+          <w:rFonts w:ascii="Courier" w:hAnsi="Courier" w:cs="Courier"/>
+          <w:color w:val="000000"/>
+          <w:sz w:val="21"/>
+          <w:szCs w:val="21"/>
+        </w:rPr>
+        <w:t>Result (1.0000, 0.0000): (1.0000, 0.0000) pv16copy.png</w:t>
+      </w:r>
+    </w:p>
+    <w:p>
+      <w:pPr>
+        <w:shd w:val="clear" w:color="auto" w:fill="FFFFFF"/>
+        <w:tabs>
+          <w:tab w:val="left" w:pos="916"/>
+          <w:tab w:val="left" w:pos="1832"/>
+          <w:tab w:val="left" w:pos="2748"/>
+          <w:tab w:val="left" w:pos="3664"/>
+          <w:tab w:val="left" w:pos="4580"/>
+          <w:tab w:val="left" w:pos="5496"/>
+          <w:tab w:val="left" w:pos="6412"/>
+          <w:tab w:val="left" w:pos="7328"/>
+          <w:tab w:val="left" w:pos="8244"/>
+          <w:tab w:val="left" w:pos="9160"/>
+          <w:tab w:val="left" w:pos="10076"/>
+          <w:tab w:val="left" w:pos="10992"/>
+          <w:tab w:val="left" w:pos="11908"/>
+          <w:tab w:val="left" w:pos="12824"/>
+          <w:tab w:val="left" w:pos="13740"/>
+          <w:tab w:val="left" w:pos="14656"/>
+        </w:tabs>
+        <w:wordWrap w:val="0"/>
+        <w:spacing w:line="255" w:lineRule="atLeast"/>
+        <w:textAlignment w:val="baseline"/>
+        <w:rPr>
+          <w:rFonts w:ascii="Courier" w:hAnsi="Courier" w:cs="Courier"/>
+          <w:color w:val="000000"/>
+          <w:sz w:val="21"/>
+          <w:szCs w:val="21"/>
+        </w:rPr>
+      </w:pPr>
+      <w:r>
+        <w:rPr>
+          <w:rFonts w:ascii="Courier" w:hAnsi="Courier" w:cs="Courier"/>
+          <w:color w:val="000000"/>
+          <w:sz w:val="21"/>
+          <w:szCs w:val="21"/>
+        </w:rPr>
+        <w:t>1</w:t>
+      </w:r>
+      <w:r>
+        <w:rPr>
+          <w:rFonts w:ascii="Courier" w:hAnsi="Courier" w:cs="Courier"/>
+          <w:color w:val="000000"/>
+          <w:sz w:val="21"/>
+          <w:szCs w:val="21"/>
+        </w:rPr>
+        <w:t xml:space="preserve">Result (1.0000, 0.0000): (1.0000, 0.0000) pv2copy.png </w:t>
+      </w:r>
+    </w:p>
+    <w:p>
+      <w:pPr>
+        <w:shd w:val="clear" w:color="auto" w:fill="FFFFFF"/>
+        <w:tabs>
+          <w:tab w:val="left" w:pos="916"/>
+          <w:tab w:val="left" w:pos="1832"/>
+          <w:tab w:val="left" w:pos="2748"/>
+          <w:tab w:val="left" w:pos="3664"/>
+          <w:tab w:val="left" w:pos="4580"/>
+          <w:tab w:val="left" w:pos="5496"/>
+          <w:tab w:val="left" w:pos="6412"/>
+          <w:tab w:val="left" w:pos="7328"/>
+          <w:tab w:val="left" w:pos="8244"/>
+          <w:tab w:val="left" w:pos="9160"/>
+          <w:tab w:val="left" w:pos="10076"/>
+          <w:tab w:val="left" w:pos="10992"/>
+          <w:tab w:val="left" w:pos="11908"/>
+          <w:tab w:val="left" w:pos="12824"/>
+          <w:tab w:val="left" w:pos="13740"/>
+          <w:tab w:val="left" w:pos="14656"/>
+        </w:tabs>
+        <w:wordWrap w:val="0"/>
+        <w:spacing w:line="255" w:lineRule="atLeast"/>
+        <w:textAlignment w:val="baseline"/>
+        <w:rPr>
+          <w:rFonts w:ascii="Courier" w:hAnsi="Courier" w:cs="Courier"/>
+          <w:color w:val="000000"/>
+          <w:sz w:val="21"/>
+          <w:szCs w:val="21"/>
+        </w:rPr>
+      </w:pPr>
+      <w:r>
+        <w:rPr>
+          <w:rFonts w:ascii="Courier" w:hAnsi="Courier" w:cs="Courier"/>
+          <w:color w:val="000000"/>
+          <w:sz w:val="21"/>
+          <w:szCs w:val="21"/>
+        </w:rPr>
+        <w:t>1</w:t>
+      </w:r>
+      <w:r>
+        <w:rPr>
+          <w:rFonts w:ascii="Courier" w:hAnsi="Courier" w:cs="Courier"/>
+          <w:color w:val="000000"/>
+          <w:sz w:val="21"/>
+          <w:szCs w:val="21"/>
+        </w:rPr>
+        <w:t xml:space="preserve">Result (1.0000, 0.0000): (1.0000, 0.0000) pv23copy.png </w:t>
+      </w:r>
+    </w:p>
+    <w:p>
+      <w:pPr>
+        <w:shd w:val="clear" w:color="auto" w:fill="FFFFFF"/>
+        <w:tabs>
+          <w:tab w:val="left" w:pos="916"/>
+          <w:tab w:val="left" w:pos="1832"/>
+          <w:tab w:val="left" w:pos="2748"/>
+          <w:tab w:val="left" w:pos="3664"/>
+          <w:tab w:val="left" w:pos="4580"/>
+          <w:tab w:val="left" w:pos="5496"/>
+          <w:tab w:val="left" w:pos="6412"/>
+          <w:tab w:val="left" w:pos="7328"/>
+          <w:tab w:val="left" w:pos="8244"/>
+          <w:tab w:val="left" w:pos="9160"/>
+          <w:tab w:val="left" w:pos="10076"/>
+          <w:tab w:val="left" w:pos="10992"/>
+          <w:tab w:val="left" w:pos="11908"/>
+          <w:tab w:val="left" w:pos="12824"/>
+          <w:tab w:val="left" w:pos="13740"/>
+          <w:tab w:val="left" w:pos="14656"/>
+        </w:tabs>
+        <w:wordWrap w:val="0"/>
+        <w:spacing w:line="255" w:lineRule="atLeast"/>
+        <w:textAlignment w:val="baseline"/>
+        <w:rPr>
+          <w:rFonts w:ascii="Courier" w:hAnsi="Courier" w:cs="Courier"/>
+          <w:color w:val="000000"/>
+          <w:sz w:val="21"/>
+          <w:szCs w:val="21"/>
+        </w:rPr>
+      </w:pPr>
+      <w:r>
+        <w:rPr>
+          <w:rFonts w:ascii="Courier" w:hAnsi="Courier" w:cs="Courier"/>
+          <w:color w:val="000000"/>
+          <w:sz w:val="21"/>
+          <w:szCs w:val="21"/>
+        </w:rPr>
+        <w:t>1</w:t>
+      </w:r>
+      <w:r>
+        <w:rPr>
+          <w:rFonts w:ascii="Courier" w:hAnsi="Courier" w:cs="Courier"/>
+          <w:color w:val="000000"/>
+          <w:sz w:val="21"/>
+          <w:szCs w:val="21"/>
+        </w:rPr>
+        <w:t xml:space="preserve">Result (0.0000, 1.0000): (0.4789, 0.5211) caetanocopy.png </w:t>
+      </w:r>
+    </w:p>
+    <w:p>
+      <w:pPr>
+        <w:shd w:val="clear" w:color="auto" w:fill="FFFFFF"/>
+        <w:tabs>
+          <w:tab w:val="left" w:pos="916"/>
+          <w:tab w:val="left" w:pos="1832"/>
+          <w:tab w:val="left" w:pos="2748"/>
+          <w:tab w:val="left" w:pos="3664"/>
+          <w:tab w:val="left" w:pos="4580"/>
+          <w:tab w:val="left" w:pos="5496"/>
+          <w:tab w:val="left" w:pos="6412"/>
+          <w:tab w:val="left" w:pos="7328"/>
+          <w:tab w:val="left" w:pos="8244"/>
+          <w:tab w:val="left" w:pos="9160"/>
+          <w:tab w:val="left" w:pos="10076"/>
+          <w:tab w:val="left" w:pos="10992"/>
+          <w:tab w:val="left" w:pos="11908"/>
+          <w:tab w:val="left" w:pos="12824"/>
+          <w:tab w:val="left" w:pos="13740"/>
+          <w:tab w:val="left" w:pos="14656"/>
+        </w:tabs>
+        <w:wordWrap w:val="0"/>
+        <w:spacing w:line="255" w:lineRule="atLeast"/>
+        <w:textAlignment w:val="baseline"/>
+        <w:rPr>
+          <w:rFonts w:ascii="Courier" w:hAnsi="Courier" w:cs="Courier"/>
+          <w:color w:val="000000"/>
+          <w:sz w:val="21"/>
+          <w:szCs w:val="21"/>
+        </w:rPr>
+      </w:pPr>
+      <w:r>
+        <w:rPr>
+          <w:rFonts w:ascii="Courier" w:hAnsi="Courier" w:cs="Courier"/>
+          <w:color w:val="000000"/>
+          <w:sz w:val="21"/>
+          <w:szCs w:val="21"/>
+        </w:rPr>
+        <w:t>1</w:t>
+      </w:r>
+      <w:r>
+        <w:rPr>
+          <w:rFonts w:ascii="Courier" w:hAnsi="Courier" w:cs="Courier"/>
+          <w:color w:val="000000"/>
+          <w:sz w:val="21"/>
+          <w:szCs w:val="21"/>
+        </w:rPr>
+        <w:t xml:space="preserve">Result (1.0000, 0.0000): (0.9955, 0.0045) pv24copy.png </w:t>
+      </w:r>
+    </w:p>
+    <w:p>
+      <w:pPr>
+        <w:shd w:val="clear" w:color="auto" w:fill="FFFFFF"/>
+        <w:tabs>
+          <w:tab w:val="left" w:pos="916"/>
+          <w:tab w:val="left" w:pos="1832"/>
+          <w:tab w:val="left" w:pos="2748"/>
+          <w:tab w:val="left" w:pos="3664"/>
+          <w:tab w:val="left" w:pos="4580"/>
+          <w:tab w:val="left" w:pos="5496"/>
+          <w:tab w:val="left" w:pos="6412"/>
+          <w:tab w:val="left" w:pos="7328"/>
+          <w:tab w:val="left" w:pos="8244"/>
+          <w:tab w:val="left" w:pos="9160"/>
+          <w:tab w:val="left" w:pos="10076"/>
+          <w:tab w:val="left" w:pos="10992"/>
+          <w:tab w:val="left" w:pos="11908"/>
+          <w:tab w:val="left" w:pos="12824"/>
+          <w:tab w:val="left" w:pos="13740"/>
+          <w:tab w:val="left" w:pos="14656"/>
+        </w:tabs>
+        <w:wordWrap w:val="0"/>
+        <w:spacing w:line="255" w:lineRule="atLeast"/>
+        <w:textAlignment w:val="baseline"/>
+        <w:rPr>
+          <w:rFonts w:ascii="Courier" w:hAnsi="Courier" w:cs="Courier"/>
+          <w:color w:val="000000"/>
+          <w:sz w:val="21"/>
+          <w:szCs w:val="21"/>
+        </w:rPr>
+      </w:pPr>
+      <w:r>
+        <w:rPr>
+          <w:rFonts w:ascii="Courier" w:hAnsi="Courier" w:cs="Courier"/>
+          <w:color w:val="000000"/>
+          <w:sz w:val="21"/>
+          <w:szCs w:val="21"/>
+        </w:rPr>
+        <w:t>1</w:t>
+      </w:r>
+      <w:r>
+        <w:rPr>
+          <w:rFonts w:ascii="Courier" w:hAnsi="Courier" w:cs="Courier"/>
+          <w:color w:val="000000"/>
+          <w:sz w:val="21"/>
+          <w:szCs w:val="21"/>
+        </w:rPr>
+        <w:t xml:space="preserve">Result (1.0000, 0.0000): (0.9935, 0.0065) pv10copy.png </w:t>
+      </w:r>
+    </w:p>
+    <w:p>
+      <w:pPr>
+        <w:shd w:val="clear" w:color="auto" w:fill="FFFFFF"/>
+        <w:tabs>
+          <w:tab w:val="left" w:pos="916"/>
+          <w:tab w:val="left" w:pos="1832"/>
+          <w:tab w:val="left" w:pos="2748"/>
+          <w:tab w:val="left" w:pos="3664"/>
+          <w:tab w:val="left" w:pos="4580"/>
+          <w:tab w:val="left" w:pos="5496"/>
+          <w:tab w:val="left" w:pos="6412"/>
+          <w:tab w:val="left" w:pos="7328"/>
+          <w:tab w:val="left" w:pos="8244"/>
+          <w:tab w:val="left" w:pos="9160"/>
+          <w:tab w:val="left" w:pos="10076"/>
+          <w:tab w:val="left" w:pos="10992"/>
+          <w:tab w:val="left" w:pos="11908"/>
+          <w:tab w:val="left" w:pos="12824"/>
+          <w:tab w:val="left" w:pos="13740"/>
+          <w:tab w:val="left" w:pos="14656"/>
+        </w:tabs>
+        <w:wordWrap w:val="0"/>
+        <w:spacing w:line="255" w:lineRule="atLeast"/>
+        <w:textAlignment w:val="baseline"/>
+        <w:rPr>
+          <w:rFonts w:ascii="Courier" w:hAnsi="Courier" w:cs="Courier"/>
+          <w:color w:val="000000"/>
+          <w:sz w:val="21"/>
+          <w:szCs w:val="21"/>
+        </w:rPr>
+      </w:pPr>
+      <w:r>
+        <w:rPr>
+          <w:rFonts w:ascii="Courier" w:hAnsi="Courier" w:cs="Courier"/>
+          <w:color w:val="000000"/>
+          <w:sz w:val="21"/>
+          <w:szCs w:val="21"/>
+        </w:rPr>
+        <w:t>1</w:t>
+      </w:r>
+      <w:r>
+        <w:rPr>
+          <w:rFonts w:ascii="Courier" w:hAnsi="Courier" w:cs="Courier"/>
+          <w:color w:val="000000"/>
+          <w:sz w:val="21"/>
+          <w:szCs w:val="21"/>
+        </w:rPr>
+        <w:t xml:space="preserve">Result (1.0000, 0.0000): (0.9997, 0.0003) pv3copy.png </w:t>
+      </w:r>
+    </w:p>
+    <w:p>
+      <w:pPr>
+        <w:shd w:val="clear" w:color="auto" w:fill="FFFFFF"/>
+        <w:tabs>
+          <w:tab w:val="left" w:pos="916"/>
+          <w:tab w:val="left" w:pos="1832"/>
+          <w:tab w:val="left" w:pos="2748"/>
+          <w:tab w:val="left" w:pos="3664"/>
+          <w:tab w:val="left" w:pos="4580"/>
+          <w:tab w:val="left" w:pos="5496"/>
+          <w:tab w:val="left" w:pos="6412"/>
+          <w:tab w:val="left" w:pos="7328"/>
+          <w:tab w:val="left" w:pos="8244"/>
+          <w:tab w:val="left" w:pos="9160"/>
+          <w:tab w:val="left" w:pos="10076"/>
+          <w:tab w:val="left" w:pos="10992"/>
+          <w:tab w:val="left" w:pos="11908"/>
+          <w:tab w:val="left" w:pos="12824"/>
+          <w:tab w:val="left" w:pos="13740"/>
+          <w:tab w:val="left" w:pos="14656"/>
+        </w:tabs>
+        <w:wordWrap w:val="0"/>
+        <w:spacing w:line="255" w:lineRule="atLeast"/>
+        <w:textAlignment w:val="baseline"/>
+        <w:rPr>
+          <w:rFonts w:ascii="Courier" w:hAnsi="Courier" w:cs="Courier"/>
+          <w:color w:val="000000"/>
+          <w:sz w:val="21"/>
+          <w:szCs w:val="21"/>
+        </w:rPr>
+      </w:pPr>
+      <w:r>
+        <w:rPr>
+          <w:rFonts w:ascii="Courier" w:hAnsi="Courier" w:cs="Courier"/>
+          <w:color w:val="000000"/>
+          <w:sz w:val="21"/>
+          <w:szCs w:val="21"/>
+        </w:rPr>
+        <w:t>1</w:t>
+      </w:r>
+      <w:r>
+        <w:rPr>
+          <w:rFonts w:ascii="Courier" w:hAnsi="Courier" w:cs="Courier"/>
+          <w:color w:val="000000"/>
+          <w:sz w:val="21"/>
+          <w:szCs w:val="21"/>
+        </w:rPr>
+        <w:t xml:space="preserve">Result (1.0000, 0.0000): (0.6955, 0.3045) pv21copy.png </w:t>
+      </w:r>
+    </w:p>
+    <w:p>
+      <w:pPr>
+        <w:shd w:val="clear" w:color="auto" w:fill="FFFFFF"/>
+        <w:tabs>
+          <w:tab w:val="left" w:pos="916"/>
+          <w:tab w:val="left" w:pos="1832"/>
+          <w:tab w:val="left" w:pos="2748"/>
+          <w:tab w:val="left" w:pos="3664"/>
+          <w:tab w:val="left" w:pos="4580"/>
+          <w:tab w:val="left" w:pos="5496"/>
+          <w:tab w:val="left" w:pos="6412"/>
+          <w:tab w:val="left" w:pos="7328"/>
+          <w:tab w:val="left" w:pos="8244"/>
+          <w:tab w:val="left" w:pos="9160"/>
+          <w:tab w:val="left" w:pos="10076"/>
+          <w:tab w:val="left" w:pos="10992"/>
+          <w:tab w:val="left" w:pos="11908"/>
+          <w:tab w:val="left" w:pos="12824"/>
+          <w:tab w:val="left" w:pos="13740"/>
+          <w:tab w:val="left" w:pos="14656"/>
+        </w:tabs>
+        <w:wordWrap w:val="0"/>
+        <w:spacing w:line="255" w:lineRule="atLeast"/>
+        <w:textAlignment w:val="baseline"/>
+        <w:rPr>
+          <w:rFonts w:ascii="Courier" w:hAnsi="Courier" w:cs="Courier"/>
+          <w:color w:val="000000"/>
+          <w:sz w:val="21"/>
+          <w:szCs w:val="21"/>
+        </w:rPr>
+      </w:pPr>
+      <w:r>
+        <w:rPr>
+          <w:rFonts w:ascii="Courier" w:hAnsi="Courier" w:cs="Courier"/>
+          <w:color w:val="000000"/>
+          <w:sz w:val="21"/>
+          <w:szCs w:val="21"/>
+        </w:rPr>
+        <w:t>0</w:t>
+      </w:r>
+      <w:r>
+        <w:rPr>
+          <w:rFonts w:ascii="Courier" w:hAnsi="Courier" w:cs="Courier"/>
+          <w:color w:val="000000"/>
+          <w:sz w:val="21"/>
+          <w:szCs w:val="21"/>
+        </w:rPr>
+        <w:t xml:space="preserve">Result (0.0000, 1.0000): (0.9565, 0.0435) oldgrouchocopy.png </w:t>
+      </w:r>
+    </w:p>
+    <w:p>
+      <w:pPr>
+        <w:shd w:val="clear" w:color="auto" w:fill="FFFFFF"/>
+        <w:tabs>
+          <w:tab w:val="left" w:pos="916"/>
+          <w:tab w:val="left" w:pos="1832"/>
+          <w:tab w:val="left" w:pos="2748"/>
+          <w:tab w:val="left" w:pos="3664"/>
+          <w:tab w:val="left" w:pos="4580"/>
+          <w:tab w:val="left" w:pos="5496"/>
+          <w:tab w:val="left" w:pos="6412"/>
+          <w:tab w:val="left" w:pos="7328"/>
+          <w:tab w:val="left" w:pos="8244"/>
+          <w:tab w:val="left" w:pos="9160"/>
+          <w:tab w:val="left" w:pos="10076"/>
+          <w:tab w:val="left" w:pos="10992"/>
+          <w:tab w:val="left" w:pos="11908"/>
+          <w:tab w:val="left" w:pos="12824"/>
+          <w:tab w:val="left" w:pos="13740"/>
+          <w:tab w:val="left" w:pos="14656"/>
+        </w:tabs>
+        <w:wordWrap w:val="0"/>
+        <w:spacing w:line="255" w:lineRule="atLeast"/>
+        <w:textAlignment w:val="baseline"/>
+        <w:rPr>
+          <w:rFonts w:ascii="Courier" w:hAnsi="Courier" w:cs="Courier"/>
+          <w:color w:val="000000"/>
+          <w:sz w:val="21"/>
+          <w:szCs w:val="21"/>
+        </w:rPr>
+      </w:pPr>
+      <w:r>
+        <w:rPr>
+          <w:rFonts w:ascii="Courier" w:hAnsi="Courier" w:cs="Courier"/>
+          <w:color w:val="000000"/>
+          <w:sz w:val="21"/>
+          <w:szCs w:val="21"/>
+        </w:rPr>
+        <w:t>0</w:t>
+      </w:r>
+      <w:r>
+        <w:rPr>
+          <w:rFonts w:ascii="Courier" w:hAnsi="Courier" w:cs="Courier"/>
+          <w:color w:val="000000"/>
+          <w:sz w:val="21"/>
+          <w:szCs w:val="21"/>
+        </w:rPr>
+        <w:t xml:space="preserve">Result (0.0000, 1.0000): (0.5525, 0.4475) thelonious.png </w:t>
+      </w:r>
+    </w:p>
+    <w:p>
+      <w:pPr>
+        <w:shd w:val="clear" w:color="auto" w:fill="FFFFFF"/>
+        <w:tabs>
+          <w:tab w:val="left" w:pos="916"/>
+          <w:tab w:val="left" w:pos="1832"/>
+          <w:tab w:val="left" w:pos="2748"/>
+          <w:tab w:val="left" w:pos="3664"/>
+          <w:tab w:val="left" w:pos="4580"/>
+          <w:tab w:val="left" w:pos="5496"/>
+          <w:tab w:val="left" w:pos="6412"/>
+          <w:tab w:val="left" w:pos="7328"/>
+          <w:tab w:val="left" w:pos="8244"/>
+          <w:tab w:val="left" w:pos="9160"/>
+          <w:tab w:val="left" w:pos="10076"/>
+          <w:tab w:val="left" w:pos="10992"/>
+          <w:tab w:val="left" w:pos="11908"/>
+          <w:tab w:val="left" w:pos="12824"/>
+          <w:tab w:val="left" w:pos="13740"/>
+          <w:tab w:val="left" w:pos="14656"/>
+        </w:tabs>
+        <w:wordWrap w:val="0"/>
+        <w:spacing w:line="255" w:lineRule="atLeast"/>
+        <w:textAlignment w:val="baseline"/>
+        <w:rPr>
+          <w:rFonts w:ascii="Courier" w:hAnsi="Courier" w:cs="Courier"/>
+          <w:color w:val="000000"/>
+          <w:sz w:val="21"/>
+          <w:szCs w:val="21"/>
+        </w:rPr>
+      </w:pPr>
+      <w:r>
+        <w:rPr>
+          <w:rFonts w:ascii="Courier" w:hAnsi="Courier" w:cs="Courier"/>
+          <w:color w:val="000000"/>
+          <w:sz w:val="21"/>
+          <w:szCs w:val="21"/>
+        </w:rPr>
+        <w:t>0</w:t>
+      </w:r>
+      <w:r>
+        <w:rPr>
+          <w:rFonts w:ascii="Courier" w:hAnsi="Courier" w:cs="Courier"/>
+          <w:color w:val="000000"/>
+          <w:sz w:val="21"/>
+          <w:szCs w:val="21"/>
+        </w:rPr>
+        <w:t>Result (0.0000, 1.0000): (0</w:t>
+      </w:r>
+      <w:r>
+        <w:rPr>
+          <w:rFonts w:ascii="Courier" w:hAnsi="Courier" w:cs="Courier"/>
+          <w:color w:val="000000"/>
+          <w:sz w:val="21"/>
+          <w:szCs w:val="21"/>
+        </w:rPr>
+        <w:t>.9257, 0.0743) coltranecopy.png</w:t>
+      </w:r>
+    </w:p>
+    <w:p>
+      <w:pPr>
+        <w:shd w:val="clear" w:color="auto" w:fill="FFFFFF"/>
+        <w:tabs>
+          <w:tab w:val="left" w:pos="916"/>
+          <w:tab w:val="left" w:pos="1832"/>
+          <w:tab w:val="left" w:pos="2748"/>
+          <w:tab w:val="left" w:pos="3664"/>
+          <w:tab w:val="left" w:pos="4580"/>
+          <w:tab w:val="left" w:pos="5496"/>
+          <w:tab w:val="left" w:pos="6412"/>
+          <w:tab w:val="left" w:pos="7328"/>
+          <w:tab w:val="left" w:pos="8244"/>
+          <w:tab w:val="left" w:pos="9160"/>
+          <w:tab w:val="left" w:pos="10076"/>
+          <w:tab w:val="left" w:pos="10992"/>
+          <w:tab w:val="left" w:pos="11908"/>
+          <w:tab w:val="left" w:pos="12824"/>
+          <w:tab w:val="left" w:pos="13740"/>
+          <w:tab w:val="left" w:pos="14656"/>
+        </w:tabs>
+        <w:wordWrap w:val="0"/>
+        <w:spacing w:line="255" w:lineRule="atLeast"/>
+        <w:textAlignment w:val="baseline"/>
+        <w:rPr>
+          <w:rFonts w:ascii="Courier" w:hAnsi="Courier" w:cs="Courier"/>
+          <w:color w:val="000000"/>
+          <w:sz w:val="21"/>
+          <w:szCs w:val="21"/>
+        </w:rPr>
+      </w:pPr>
+      <w:r>
+        <w:rPr>
+          <w:rFonts w:ascii="Courier" w:hAnsi="Courier" w:cs="Courier"/>
+          <w:color w:val="000000"/>
+          <w:sz w:val="21"/>
+          <w:szCs w:val="21"/>
+        </w:rPr>
+        <w:t>0</w:t>
+      </w:r>
+      <w:r>
+        <w:rPr>
+          <w:rFonts w:ascii="Courier" w:hAnsi="Courier" w:cs="Courier"/>
+          <w:color w:val="000000"/>
+          <w:sz w:val="21"/>
+          <w:szCs w:val="21"/>
+        </w:rPr>
+        <w:t xml:space="preserve">Result (0.0000, 1.0000): (0.9594, 0.0406) picassocopy.png </w:t>
+      </w:r>
+    </w:p>
+    <w:p>
+      <w:pPr>
+        <w:shd w:val="clear" w:color="auto" w:fill="FFFFFF"/>
+        <w:tabs>
+          <w:tab w:val="left" w:pos="916"/>
+          <w:tab w:val="left" w:pos="1832"/>
+          <w:tab w:val="left" w:pos="2748"/>
+          <w:tab w:val="left" w:pos="3664"/>
+          <w:tab w:val="left" w:pos="4580"/>
+          <w:tab w:val="left" w:pos="5496"/>
+          <w:tab w:val="left" w:pos="6412"/>
+          <w:tab w:val="left" w:pos="7328"/>
+          <w:tab w:val="left" w:pos="8244"/>
+          <w:tab w:val="left" w:pos="9160"/>
+          <w:tab w:val="left" w:pos="10076"/>
+          <w:tab w:val="left" w:pos="10992"/>
+          <w:tab w:val="left" w:pos="11908"/>
+          <w:tab w:val="left" w:pos="12824"/>
+          <w:tab w:val="left" w:pos="13740"/>
+          <w:tab w:val="left" w:pos="14656"/>
+        </w:tabs>
+        <w:wordWrap w:val="0"/>
+        <w:spacing w:line="255" w:lineRule="atLeast"/>
+        <w:textAlignment w:val="baseline"/>
+        <w:rPr>
+          <w:rFonts w:ascii="Courier" w:hAnsi="Courier" w:cs="Courier"/>
+          <w:color w:val="000000"/>
+          <w:sz w:val="21"/>
+          <w:szCs w:val="21"/>
+        </w:rPr>
+      </w:pPr>
+      <w:r>
+        <w:rPr>
+          <w:rFonts w:ascii="Courier" w:hAnsi="Courier" w:cs="Courier"/>
+          <w:color w:val="000000"/>
+          <w:sz w:val="21"/>
+          <w:szCs w:val="21"/>
+        </w:rPr>
+        <w:t xml:space="preserve">##### TRAINING SET PREDICTIONS ##### </w:t>
+      </w:r>
+    </w:p>
+    <w:p>
+      <w:pPr>
+        <w:shd w:val="clear" w:color="auto" w:fill="FFFFFF"/>
+        <w:tabs>
+          <w:tab w:val="left" w:pos="916"/>
+          <w:tab w:val="left" w:pos="1832"/>
+          <w:tab w:val="left" w:pos="2748"/>
+          <w:tab w:val="left" w:pos="3664"/>
+          <w:tab w:val="left" w:pos="4580"/>
+          <w:tab w:val="left" w:pos="5496"/>
+          <w:tab w:val="left" w:pos="6412"/>
+          <w:tab w:val="left" w:pos="7328"/>
+          <w:tab w:val="left" w:pos="8244"/>
+          <w:tab w:val="left" w:pos="9160"/>
+          <w:tab w:val="left" w:pos="10076"/>
+          <w:tab w:val="left" w:pos="10992"/>
+          <w:tab w:val="left" w:pos="11908"/>
+          <w:tab w:val="left" w:pos="12824"/>
+          <w:tab w:val="left" w:pos="13740"/>
+          <w:tab w:val="left" w:pos="14656"/>
+        </w:tabs>
+        <w:wordWrap w:val="0"/>
+        <w:spacing w:line="255" w:lineRule="atLeast"/>
+        <w:textAlignment w:val="baseline"/>
+        <w:rPr>
+          <w:rFonts w:ascii="Courier" w:hAnsi="Courier" w:cs="Courier"/>
+          <w:color w:val="000000"/>
+          <w:sz w:val="21"/>
+          <w:szCs w:val="21"/>
+        </w:rPr>
+      </w:pPr>
+      <w:r>
+        <w:rPr>
+          <w:rFonts w:ascii="Courier" w:hAnsi="Courier" w:cs="Courier"/>
+          <w:color w:val="000000"/>
+          <w:sz w:val="21"/>
+          <w:szCs w:val="21"/>
+        </w:rPr>
+        <w:t xml:space="preserve">Result (0.0000, 1.0000): (0.0038, 0.9962) frank-zappacopy.png </w:t>
+      </w:r>
+    </w:p>
+    <w:p>
+      <w:pPr>
+        <w:shd w:val="clear" w:color="auto" w:fill="FFFFFF"/>
+        <w:tabs>
+          <w:tab w:val="left" w:pos="916"/>
+          <w:tab w:val="left" w:pos="1832"/>
+          <w:tab w:val="left" w:pos="2748"/>
+          <w:tab w:val="left" w:pos="3664"/>
+          <w:tab w:val="left" w:pos="4580"/>
+          <w:tab w:val="left" w:pos="5496"/>
+          <w:tab w:val="left" w:pos="6412"/>
+          <w:tab w:val="left" w:pos="7328"/>
+          <w:tab w:val="left" w:pos="8244"/>
+          <w:tab w:val="left" w:pos="9160"/>
+          <w:tab w:val="left" w:pos="10076"/>
+          <w:tab w:val="left" w:pos="10992"/>
+          <w:tab w:val="left" w:pos="11908"/>
+          <w:tab w:val="left" w:pos="12824"/>
+          <w:tab w:val="left" w:pos="13740"/>
+          <w:tab w:val="left" w:pos="14656"/>
+        </w:tabs>
+        <w:wordWrap w:val="0"/>
+        <w:spacing w:line="255" w:lineRule="atLeast"/>
+        <w:textAlignment w:val="baseline"/>
+        <w:rPr>
+          <w:rFonts w:ascii="Courier" w:hAnsi="Courier" w:cs="Courier"/>
+          <w:color w:val="000000"/>
+          <w:sz w:val="21"/>
+          <w:szCs w:val="21"/>
+        </w:rPr>
+      </w:pPr>
+      <w:r>
+        <w:rPr>
+          <w:rFonts w:ascii="Courier" w:hAnsi="Courier" w:cs="Courier"/>
+          <w:color w:val="000000"/>
+          <w:sz w:val="21"/>
+          <w:szCs w:val="21"/>
+        </w:rPr>
+        <w:t xml:space="preserve">Result (1.0000, 0.0000): (0.9985, 0.0015) pv1copy.png </w:t>
+      </w:r>
+    </w:p>
+    <w:p>
+      <w:pPr>
+        <w:shd w:val="clear" w:color="auto" w:fill="FFFFFF"/>
+        <w:tabs>
+          <w:tab w:val="left" w:pos="916"/>
+          <w:tab w:val="left" w:pos="1832"/>
+          <w:tab w:val="left" w:pos="2748"/>
+          <w:tab w:val="left" w:pos="3664"/>
+          <w:tab w:val="left" w:pos="4580"/>
+          <w:tab w:val="left" w:pos="5496"/>
+          <w:tab w:val="left" w:pos="6412"/>
+          <w:tab w:val="left" w:pos="7328"/>
+          <w:tab w:val="left" w:pos="8244"/>
+          <w:tab w:val="left" w:pos="9160"/>
+          <w:tab w:val="left" w:pos="10076"/>
+          <w:tab w:val="left" w:pos="10992"/>
+          <w:tab w:val="left" w:pos="11908"/>
+          <w:tab w:val="left" w:pos="12824"/>
+          <w:tab w:val="left" w:pos="13740"/>
+          <w:tab w:val="left" w:pos="14656"/>
+        </w:tabs>
+        <w:wordWrap w:val="0"/>
+        <w:spacing w:line="255" w:lineRule="atLeast"/>
+        <w:textAlignment w:val="baseline"/>
+        <w:rPr>
+          <w:rFonts w:ascii="Courier" w:hAnsi="Courier" w:cs="Courier"/>
+          <w:color w:val="000000"/>
+          <w:sz w:val="21"/>
+          <w:szCs w:val="21"/>
+        </w:rPr>
+      </w:pPr>
+      <w:r>
+        <w:rPr>
+          <w:rFonts w:ascii="Courier" w:hAnsi="Courier" w:cs="Courier"/>
+          <w:color w:val="000000"/>
+          <w:sz w:val="21"/>
+          <w:szCs w:val="21"/>
+        </w:rPr>
+        <w:t xml:space="preserve">Result (1.0000, 0.0000): (0.9974, 0.0026) pv20copy.png </w:t>
+      </w:r>
+    </w:p>
+    <w:p>
+      <w:pPr>
+        <w:shd w:val="clear" w:color="auto" w:fill="FFFFFF"/>
+        <w:tabs>
+          <w:tab w:val="left" w:pos="916"/>
+          <w:tab w:val="left" w:pos="1832"/>
+          <w:tab w:val="left" w:pos="2748"/>
+          <w:tab w:val="left" w:pos="3664"/>
+          <w:tab w:val="left" w:pos="4580"/>
+          <w:tab w:val="left" w:pos="5496"/>
+          <w:tab w:val="left" w:pos="6412"/>
+          <w:tab w:val="left" w:pos="7328"/>
+          <w:tab w:val="left" w:pos="8244"/>
+          <w:tab w:val="left" w:pos="9160"/>
+          <w:tab w:val="left" w:pos="10076"/>
+          <w:tab w:val="left" w:pos="10992"/>
+          <w:tab w:val="left" w:pos="11908"/>
+          <w:tab w:val="left" w:pos="12824"/>
+          <w:tab w:val="left" w:pos="13740"/>
+          <w:tab w:val="left" w:pos="14656"/>
+        </w:tabs>
+        <w:wordWrap w:val="0"/>
+        <w:spacing w:line="255" w:lineRule="atLeast"/>
+        <w:textAlignment w:val="baseline"/>
+        <w:rPr>
+          <w:rFonts w:ascii="Courier" w:hAnsi="Courier" w:cs="Courier"/>
+          <w:color w:val="000000"/>
+          <w:sz w:val="21"/>
+          <w:szCs w:val="21"/>
+        </w:rPr>
+      </w:pPr>
+      <w:r>
+        <w:rPr>
+          <w:rFonts w:ascii="Courier" w:hAnsi="Courier" w:cs="Courier"/>
+          <w:color w:val="000000"/>
+          <w:sz w:val="21"/>
+          <w:szCs w:val="21"/>
+        </w:rPr>
+        <w:t xml:space="preserve">Result (0.0000, 1.0000): (0.0042, 0.9958) turingcopy.png </w:t>
+      </w:r>
+    </w:p>
+    <w:p>
+      <w:pPr>
+        <w:shd w:val="clear" w:color="auto" w:fill="FFFFFF"/>
+        <w:tabs>
+          <w:tab w:val="left" w:pos="916"/>
+          <w:tab w:val="left" w:pos="1832"/>
+          <w:tab w:val="left" w:pos="2748"/>
+          <w:tab w:val="left" w:pos="3664"/>
+          <w:tab w:val="left" w:pos="4580"/>
+          <w:tab w:val="left" w:pos="5496"/>
+          <w:tab w:val="left" w:pos="6412"/>
+          <w:tab w:val="left" w:pos="7328"/>
+          <w:tab w:val="left" w:pos="8244"/>
+          <w:tab w:val="left" w:pos="9160"/>
+          <w:tab w:val="left" w:pos="10076"/>
+          <w:tab w:val="left" w:pos="10992"/>
+          <w:tab w:val="left" w:pos="11908"/>
+          <w:tab w:val="left" w:pos="12824"/>
+          <w:tab w:val="left" w:pos="13740"/>
+          <w:tab w:val="left" w:pos="14656"/>
+        </w:tabs>
+        <w:wordWrap w:val="0"/>
+        <w:spacing w:line="255" w:lineRule="atLeast"/>
+        <w:textAlignment w:val="baseline"/>
+        <w:rPr>
+          <w:rFonts w:ascii="Courier" w:hAnsi="Courier" w:cs="Courier"/>
+          <w:color w:val="000000"/>
+          <w:sz w:val="21"/>
+          <w:szCs w:val="21"/>
+        </w:rPr>
+      </w:pPr>
+      <w:r>
+        <w:rPr>
+          <w:rFonts w:ascii="Courier" w:hAnsi="Courier" w:cs="Courier"/>
+          <w:color w:val="000000"/>
+          <w:sz w:val="21"/>
+          <w:szCs w:val="21"/>
+        </w:rPr>
+        <w:t xml:space="preserve">Result (0.0000, 1.0000): (0.0051, 0.9949) harpocopy.png </w:t>
+      </w:r>
+    </w:p>
+    <w:p>
+      <w:pPr>
+        <w:shd w:val="clear" w:color="auto" w:fill="FFFFFF"/>
+        <w:tabs>
+          <w:tab w:val="left" w:pos="916"/>
+          <w:tab w:val="left" w:pos="1832"/>
+          <w:tab w:val="left" w:pos="2748"/>
+          <w:tab w:val="left" w:pos="3664"/>
+          <w:tab w:val="left" w:pos="4580"/>
+          <w:tab w:val="left" w:pos="5496"/>
+          <w:tab w:val="left" w:pos="6412"/>
+          <w:tab w:val="left" w:pos="7328"/>
+          <w:tab w:val="left" w:pos="8244"/>
+          <w:tab w:val="left" w:pos="9160"/>
+          <w:tab w:val="left" w:pos="10076"/>
+          <w:tab w:val="left" w:pos="10992"/>
+          <w:tab w:val="left" w:pos="11908"/>
+          <w:tab w:val="left" w:pos="12824"/>
+          <w:tab w:val="left" w:pos="13740"/>
+          <w:tab w:val="left" w:pos="14656"/>
+        </w:tabs>
+        <w:wordWrap w:val="0"/>
+        <w:spacing w:line="255" w:lineRule="atLeast"/>
+        <w:textAlignment w:val="baseline"/>
+        <w:rPr>
+          <w:rFonts w:ascii="Courier" w:hAnsi="Courier" w:cs="Courier"/>
+          <w:color w:val="000000"/>
+          <w:sz w:val="21"/>
+          <w:szCs w:val="21"/>
+        </w:rPr>
+      </w:pPr>
+      <w:r>
+        <w:rPr>
+          <w:rFonts w:ascii="Courier" w:hAnsi="Courier" w:cs="Courier"/>
+          <w:color w:val="000000"/>
+          <w:sz w:val="21"/>
+          <w:szCs w:val="21"/>
+        </w:rPr>
+        <w:t xml:space="preserve">Result (1.0000, 0.0000): (0.9999, 0.0001) pv6copy.png </w:t>
+      </w:r>
+    </w:p>
+    <w:p>
+      <w:pPr>
+        <w:shd w:val="clear" w:color="auto" w:fill="FFFFFF"/>
+        <w:tabs>
+          <w:tab w:val="left" w:pos="916"/>
+          <w:tab w:val="left" w:pos="1832"/>
+          <w:tab w:val="left" w:pos="2748"/>
+          <w:tab w:val="left" w:pos="3664"/>
+          <w:tab w:val="left" w:pos="4580"/>
+          <w:tab w:val="left" w:pos="5496"/>
+          <w:tab w:val="left" w:pos="6412"/>
+          <w:tab w:val="left" w:pos="7328"/>
+          <w:tab w:val="left" w:pos="8244"/>
+          <w:tab w:val="left" w:pos="9160"/>
+          <w:tab w:val="left" w:pos="10076"/>
+          <w:tab w:val="left" w:pos="10992"/>
+          <w:tab w:val="left" w:pos="11908"/>
+          <w:tab w:val="left" w:pos="12824"/>
+          <w:tab w:val="left" w:pos="13740"/>
+          <w:tab w:val="left" w:pos="14656"/>
+        </w:tabs>
+        <w:wordWrap w:val="0"/>
+        <w:spacing w:line="255" w:lineRule="atLeast"/>
+        <w:textAlignment w:val="baseline"/>
+        <w:rPr>
+          <w:rFonts w:ascii="Courier" w:hAnsi="Courier" w:cs="Courier"/>
+          <w:color w:val="000000"/>
+          <w:sz w:val="21"/>
+          <w:szCs w:val="21"/>
+        </w:rPr>
+      </w:pPr>
+      <w:r>
+        <w:rPr>
+          <w:rFonts w:ascii="Courier" w:hAnsi="Courier" w:cs="Courier"/>
+          <w:color w:val="000000"/>
+          <w:sz w:val="21"/>
+          <w:szCs w:val="21"/>
+        </w:rPr>
+        <w:t xml:space="preserve">Result (1.0000, 0.0000): (0.9929, 0.0071) pv12copy.png </w:t>
+      </w:r>
+    </w:p>
+    <w:p>
+      <w:pPr>
+        <w:shd w:val="clear" w:color="auto" w:fill="FFFFFF"/>
+        <w:tabs>
+          <w:tab w:val="left" w:pos="916"/>
+          <w:tab w:val="left" w:pos="1832"/>
+          <w:tab w:val="left" w:pos="2748"/>
+          <w:tab w:val="left" w:pos="3664"/>
+          <w:tab w:val="left" w:pos="4580"/>
+          <w:tab w:val="left" w:pos="5496"/>
+          <w:tab w:val="left" w:pos="6412"/>
+          <w:tab w:val="left" w:pos="7328"/>
+          <w:tab w:val="left" w:pos="8244"/>
+          <w:tab w:val="left" w:pos="9160"/>
+          <w:tab w:val="left" w:pos="10076"/>
+          <w:tab w:val="left" w:pos="10992"/>
+          <w:tab w:val="left" w:pos="11908"/>
+          <w:tab w:val="left" w:pos="12824"/>
+          <w:tab w:val="left" w:pos="13740"/>
+          <w:tab w:val="left" w:pos="14656"/>
+        </w:tabs>
+        <w:wordWrap w:val="0"/>
+        <w:spacing w:line="255" w:lineRule="atLeast"/>
+        <w:textAlignment w:val="baseline"/>
+        <w:rPr>
+          <w:rFonts w:ascii="Courier" w:hAnsi="Courier" w:cs="Courier"/>
+          <w:color w:val="000000"/>
+          <w:sz w:val="21"/>
+          <w:szCs w:val="21"/>
+        </w:rPr>
+      </w:pPr>
+      <w:r>
+        <w:rPr>
+          <w:rFonts w:ascii="Courier" w:hAnsi="Courier" w:cs="Courier"/>
+          <w:color w:val="000000"/>
+          <w:sz w:val="21"/>
+          <w:szCs w:val="21"/>
+        </w:rPr>
+        <w:t xml:space="preserve">Result (0.0000, 1.0000): (0.0048, 0.9952) garbuscopy.png </w:t>
+      </w:r>
+    </w:p>
+    <w:p>
+      <w:pPr>
+        <w:shd w:val="clear" w:color="auto" w:fill="FFFFFF"/>
+        <w:tabs>
+          <w:tab w:val="left" w:pos="916"/>
+          <w:tab w:val="left" w:pos="1832"/>
+          <w:tab w:val="left" w:pos="2748"/>
+          <w:tab w:val="left" w:pos="3664"/>
+          <w:tab w:val="left" w:pos="4580"/>
+          <w:tab w:val="left" w:pos="5496"/>
+          <w:tab w:val="left" w:pos="6412"/>
+          <w:tab w:val="left" w:pos="7328"/>
+          <w:tab w:val="left" w:pos="8244"/>
+          <w:tab w:val="left" w:pos="9160"/>
+          <w:tab w:val="left" w:pos="10076"/>
+          <w:tab w:val="left" w:pos="10992"/>
+          <w:tab w:val="left" w:pos="11908"/>
+          <w:tab w:val="left" w:pos="12824"/>
+          <w:tab w:val="left" w:pos="13740"/>
+          <w:tab w:val="left" w:pos="14656"/>
+        </w:tabs>
+        <w:wordWrap w:val="0"/>
+        <w:spacing w:line="255" w:lineRule="atLeast"/>
+        <w:textAlignment w:val="baseline"/>
+        <w:rPr>
+          <w:rFonts w:ascii="Courier" w:hAnsi="Courier" w:cs="Courier"/>
+          <w:color w:val="000000"/>
+          <w:sz w:val="21"/>
+          <w:szCs w:val="21"/>
+        </w:rPr>
+      </w:pPr>
+      <w:r>
+        <w:rPr>
+          <w:rFonts w:ascii="Courier" w:hAnsi="Courier" w:cs="Courier"/>
+          <w:color w:val="000000"/>
+          <w:sz w:val="21"/>
+          <w:szCs w:val="21"/>
+        </w:rPr>
+        <w:t xml:space="preserve">Result (1.0000, 0.0000): (0.9952, 0.0048) pv13copy.png </w:t>
+      </w:r>
+    </w:p>
+    <w:p>
+      <w:pPr>
+        <w:shd w:val="clear" w:color="auto" w:fill="FFFFFF"/>
+        <w:tabs>
+          <w:tab w:val="left" w:pos="916"/>
+          <w:tab w:val="left" w:pos="1832"/>
+          <w:tab w:val="left" w:pos="2748"/>
+          <w:tab w:val="left" w:pos="3664"/>
+          <w:tab w:val="left" w:pos="4580"/>
+          <w:tab w:val="left" w:pos="5496"/>
+          <w:tab w:val="left" w:pos="6412"/>
+          <w:tab w:val="left" w:pos="7328"/>
+          <w:tab w:val="left" w:pos="8244"/>
+          <w:tab w:val="left" w:pos="9160"/>
+          <w:tab w:val="left" w:pos="10076"/>
+          <w:tab w:val="left" w:pos="10992"/>
+          <w:tab w:val="left" w:pos="11908"/>
+          <w:tab w:val="left" w:pos="12824"/>
+          <w:tab w:val="left" w:pos="13740"/>
+          <w:tab w:val="left" w:pos="14656"/>
+        </w:tabs>
+        <w:wordWrap w:val="0"/>
+        <w:spacing w:line="255" w:lineRule="atLeast"/>
+        <w:textAlignment w:val="baseline"/>
+        <w:rPr>
+          <w:rFonts w:ascii="Courier" w:hAnsi="Courier" w:cs="Courier"/>
+          <w:color w:val="000000"/>
+          <w:sz w:val="21"/>
+          <w:szCs w:val="21"/>
+        </w:rPr>
+      </w:pPr>
+      <w:r>
+        <w:rPr>
+          <w:rFonts w:ascii="Courier" w:hAnsi="Courier" w:cs="Courier"/>
+          <w:color w:val="000000"/>
+          <w:sz w:val="21"/>
+          <w:szCs w:val="21"/>
+        </w:rPr>
+        <w:t xml:space="preserve">Result (1.0000, 0.0000): (1.0000, 0.0000) pv22copy.png </w:t>
+      </w:r>
+    </w:p>
+    <w:p>
+      <w:pPr>
+        <w:shd w:val="clear" w:color="auto" w:fill="FFFFFF"/>
+        <w:tabs>
+          <w:tab w:val="left" w:pos="916"/>
+          <w:tab w:val="left" w:pos="1832"/>
+          <w:tab w:val="left" w:pos="2748"/>
+          <w:tab w:val="left" w:pos="3664"/>
+          <w:tab w:val="left" w:pos="4580"/>
+          <w:tab w:val="left" w:pos="5496"/>
+          <w:tab w:val="left" w:pos="6412"/>
+          <w:tab w:val="left" w:pos="7328"/>
+          <w:tab w:val="left" w:pos="8244"/>
+          <w:tab w:val="left" w:pos="9160"/>
+          <w:tab w:val="left" w:pos="10076"/>
+          <w:tab w:val="left" w:pos="10992"/>
+          <w:tab w:val="left" w:pos="11908"/>
+          <w:tab w:val="left" w:pos="12824"/>
+          <w:tab w:val="left" w:pos="13740"/>
+          <w:tab w:val="left" w:pos="14656"/>
+        </w:tabs>
+        <w:wordWrap w:val="0"/>
+        <w:spacing w:line="255" w:lineRule="atLeast"/>
+        <w:textAlignment w:val="baseline"/>
+        <w:rPr>
+          <w:rFonts w:ascii="Courier" w:hAnsi="Courier" w:cs="Courier"/>
+          <w:color w:val="000000"/>
+          <w:sz w:val="21"/>
+          <w:szCs w:val="21"/>
+        </w:rPr>
+      </w:pPr>
+      <w:r>
+        <w:rPr>
+          <w:rFonts w:ascii="Courier" w:hAnsi="Courier" w:cs="Courier"/>
+          <w:color w:val="000000"/>
+          <w:sz w:val="21"/>
+          <w:szCs w:val="21"/>
+        </w:rPr>
+        <w:t xml:space="preserve">Result (0.0000, 1.0000): (0.0072, 0.9928) einsteincopy.png </w:t>
+      </w:r>
+    </w:p>
+    <w:p>
+      <w:pPr>
+        <w:shd w:val="clear" w:color="auto" w:fill="FFFFFF"/>
+        <w:tabs>
+          <w:tab w:val="left" w:pos="916"/>
+          <w:tab w:val="left" w:pos="1832"/>
+          <w:tab w:val="left" w:pos="2748"/>
+          <w:tab w:val="left" w:pos="3664"/>
+          <w:tab w:val="left" w:pos="4580"/>
+          <w:tab w:val="left" w:pos="5496"/>
+          <w:tab w:val="left" w:pos="6412"/>
+          <w:tab w:val="left" w:pos="7328"/>
+          <w:tab w:val="left" w:pos="8244"/>
+          <w:tab w:val="left" w:pos="9160"/>
+          <w:tab w:val="left" w:pos="10076"/>
+          <w:tab w:val="left" w:pos="10992"/>
+          <w:tab w:val="left" w:pos="11908"/>
+          <w:tab w:val="left" w:pos="12824"/>
+          <w:tab w:val="left" w:pos="13740"/>
+          <w:tab w:val="left" w:pos="14656"/>
+        </w:tabs>
+        <w:wordWrap w:val="0"/>
+        <w:spacing w:line="255" w:lineRule="atLeast"/>
+        <w:textAlignment w:val="baseline"/>
+        <w:rPr>
+          <w:rFonts w:ascii="Courier" w:hAnsi="Courier" w:cs="Courier"/>
+          <w:color w:val="000000"/>
+          <w:sz w:val="21"/>
+          <w:szCs w:val="21"/>
+        </w:rPr>
+      </w:pPr>
+      <w:r>
+        <w:rPr>
+          <w:rFonts w:ascii="Courier" w:hAnsi="Courier" w:cs="Courier"/>
+          <w:color w:val="000000"/>
+          <w:sz w:val="21"/>
+          <w:szCs w:val="21"/>
+        </w:rPr>
+        <w:t xml:space="preserve">Result (1.0000, 0.0000): (0.9955, 0.0045) pv11copy.png </w:t>
+      </w:r>
+    </w:p>
+    <w:p>
+      <w:pPr>
+        <w:shd w:val="clear" w:color="auto" w:fill="FFFFFF"/>
+        <w:tabs>
+          <w:tab w:val="left" w:pos="916"/>
+          <w:tab w:val="left" w:pos="1832"/>
+          <w:tab w:val="left" w:pos="2748"/>
+          <w:tab w:val="left" w:pos="3664"/>
+          <w:tab w:val="left" w:pos="4580"/>
+          <w:tab w:val="left" w:pos="5496"/>
+          <w:tab w:val="left" w:pos="6412"/>
+          <w:tab w:val="left" w:pos="7328"/>
+          <w:tab w:val="left" w:pos="8244"/>
+          <w:tab w:val="left" w:pos="9160"/>
+          <w:tab w:val="left" w:pos="10076"/>
+          <w:tab w:val="left" w:pos="10992"/>
+          <w:tab w:val="left" w:pos="11908"/>
+          <w:tab w:val="left" w:pos="12824"/>
+          <w:tab w:val="left" w:pos="13740"/>
+          <w:tab w:val="left" w:pos="14656"/>
+        </w:tabs>
+        <w:wordWrap w:val="0"/>
+        <w:spacing w:line="255" w:lineRule="atLeast"/>
+        <w:textAlignment w:val="baseline"/>
+        <w:rPr>
+          <w:rFonts w:ascii="Courier" w:hAnsi="Courier" w:cs="Courier"/>
+          <w:color w:val="000000"/>
+          <w:sz w:val="21"/>
+          <w:szCs w:val="21"/>
+        </w:rPr>
+      </w:pPr>
+      <w:r>
+        <w:rPr>
+          <w:rFonts w:ascii="Courier" w:hAnsi="Courier" w:cs="Courier"/>
+          <w:color w:val="000000"/>
+          <w:sz w:val="21"/>
+          <w:szCs w:val="21"/>
+        </w:rPr>
+        <w:t xml:space="preserve">Result (1.0000, 0.0000): (0.9990, 0.0010) pv9copy.png </w:t>
+      </w:r>
+    </w:p>
+    <w:p>
+      <w:pPr>
+        <w:shd w:val="clear" w:color="auto" w:fill="FFFFFF"/>
+        <w:tabs>
+          <w:tab w:val="left" w:pos="916"/>
+          <w:tab w:val="left" w:pos="1832"/>
+          <w:tab w:val="left" w:pos="2748"/>
+          <w:tab w:val="left" w:pos="3664"/>
+          <w:tab w:val="left" w:pos="4580"/>
+          <w:tab w:val="left" w:pos="5496"/>
+          <w:tab w:val="left" w:pos="6412"/>
+          <w:tab w:val="left" w:pos="7328"/>
+          <w:tab w:val="left" w:pos="8244"/>
+          <w:tab w:val="left" w:pos="9160"/>
+          <w:tab w:val="left" w:pos="10076"/>
+          <w:tab w:val="left" w:pos="10992"/>
+          <w:tab w:val="left" w:pos="11908"/>
+          <w:tab w:val="left" w:pos="12824"/>
+          <w:tab w:val="left" w:pos="13740"/>
+          <w:tab w:val="left" w:pos="14656"/>
+        </w:tabs>
+        <w:wordWrap w:val="0"/>
+        <w:spacing w:line="255" w:lineRule="atLeast"/>
+        <w:textAlignment w:val="baseline"/>
+        <w:rPr>
+          <w:rFonts w:ascii="Courier" w:hAnsi="Courier" w:cs="Courier"/>
+          <w:color w:val="000000"/>
+          <w:sz w:val="21"/>
+          <w:szCs w:val="21"/>
+        </w:rPr>
+      </w:pPr>
+      <w:r>
+        <w:rPr>
+          <w:rFonts w:ascii="Courier" w:hAnsi="Courier" w:cs="Courier"/>
+          <w:color w:val="000000"/>
+          <w:sz w:val="21"/>
+          <w:szCs w:val="21"/>
+        </w:rPr>
+        <w:t xml:space="preserve">Result (1.0000, 0.0000): (0.9936, 0.0064) pv8copy.png </w:t>
+      </w:r>
+    </w:p>
+    <w:p>
+      <w:pPr>
+        <w:shd w:val="clear" w:color="auto" w:fill="FFFFFF"/>
+        <w:tabs>
+          <w:tab w:val="left" w:pos="916"/>
+          <w:tab w:val="left" w:pos="1832"/>
+          <w:tab w:val="left" w:pos="2748"/>
+          <w:tab w:val="left" w:pos="3664"/>
+          <w:tab w:val="left" w:pos="4580"/>
+          <w:tab w:val="left" w:pos="5496"/>
+          <w:tab w:val="left" w:pos="6412"/>
+          <w:tab w:val="left" w:pos="7328"/>
+          <w:tab w:val="left" w:pos="8244"/>
+          <w:tab w:val="left" w:pos="9160"/>
+          <w:tab w:val="left" w:pos="10076"/>
+          <w:tab w:val="left" w:pos="10992"/>
+          <w:tab w:val="left" w:pos="11908"/>
+          <w:tab w:val="left" w:pos="12824"/>
+          <w:tab w:val="left" w:pos="13740"/>
+          <w:tab w:val="left" w:pos="14656"/>
+        </w:tabs>
+        <w:wordWrap w:val="0"/>
+        <w:spacing w:line="255" w:lineRule="atLeast"/>
+        <w:textAlignment w:val="baseline"/>
+        <w:rPr>
+          <w:rFonts w:ascii="Courier" w:hAnsi="Courier" w:cs="Courier"/>
+          <w:color w:val="000000"/>
+          <w:sz w:val="21"/>
+          <w:szCs w:val="21"/>
+        </w:rPr>
+      </w:pPr>
+      <w:r>
+        <w:rPr>
+          <w:rFonts w:ascii="Courier" w:hAnsi="Courier" w:cs="Courier"/>
+          <w:color w:val="000000"/>
+          <w:sz w:val="21"/>
+          <w:szCs w:val="21"/>
+        </w:rPr>
+        <w:t xml:space="preserve">Result (1.0000, 0.0000): (0.9931, 0.0069) pv5copy.png </w:t>
+      </w:r>
+    </w:p>
+    <w:p>
+      <w:pPr>
+        <w:shd w:val="clear" w:color="auto" w:fill="FFFFFF"/>
+        <w:tabs>
+          <w:tab w:val="left" w:pos="916"/>
+          <w:tab w:val="left" w:pos="1832"/>
+          <w:tab w:val="left" w:pos="2748"/>
+          <w:tab w:val="left" w:pos="3664"/>
+          <w:tab w:val="left" w:pos="4580"/>
+          <w:tab w:val="left" w:pos="5496"/>
+          <w:tab w:val="left" w:pos="6412"/>
+          <w:tab w:val="left" w:pos="7328"/>
+          <w:tab w:val="left" w:pos="8244"/>
+          <w:tab w:val="left" w:pos="9160"/>
+          <w:tab w:val="left" w:pos="10076"/>
+          <w:tab w:val="left" w:pos="10992"/>
+          <w:tab w:val="left" w:pos="11908"/>
+          <w:tab w:val="left" w:pos="12824"/>
+          <w:tab w:val="left" w:pos="13740"/>
+          <w:tab w:val="left" w:pos="14656"/>
+        </w:tabs>
+        <w:wordWrap w:val="0"/>
+        <w:spacing w:line="255" w:lineRule="atLeast"/>
+        <w:textAlignment w:val="baseline"/>
+        <w:rPr>
+          <w:rFonts w:ascii="Courier" w:hAnsi="Courier" w:cs="Courier"/>
+          <w:color w:val="000000"/>
+          <w:sz w:val="21"/>
+          <w:szCs w:val="21"/>
+        </w:rPr>
+      </w:pPr>
+      <w:r>
+        <w:rPr>
+          <w:rFonts w:ascii="Courier" w:hAnsi="Courier" w:cs="Courier"/>
+          <w:color w:val="000000"/>
+          <w:sz w:val="21"/>
+          <w:szCs w:val="21"/>
+        </w:rPr>
+        <w:t xml:space="preserve">Result (0.0000, 1.0000): (0.0051, 0.9949) stvincentcopy.png </w:t>
+      </w:r>
+    </w:p>
+    <w:p>
+      <w:pPr>
+        <w:shd w:val="clear" w:color="auto" w:fill="FFFFFF"/>
+        <w:tabs>
+          <w:tab w:val="left" w:pos="916"/>
+          <w:tab w:val="left" w:pos="1832"/>
+          <w:tab w:val="left" w:pos="2748"/>
+          <w:tab w:val="left" w:pos="3664"/>
+          <w:tab w:val="left" w:pos="4580"/>
+          <w:tab w:val="left" w:pos="5496"/>
+          <w:tab w:val="left" w:pos="6412"/>
+          <w:tab w:val="left" w:pos="7328"/>
+          <w:tab w:val="left" w:pos="8244"/>
+          <w:tab w:val="left" w:pos="9160"/>
+          <w:tab w:val="left" w:pos="10076"/>
+          <w:tab w:val="left" w:pos="10992"/>
+          <w:tab w:val="left" w:pos="11908"/>
+          <w:tab w:val="left" w:pos="12824"/>
+          <w:tab w:val="left" w:pos="13740"/>
+          <w:tab w:val="left" w:pos="14656"/>
+        </w:tabs>
+        <w:wordWrap w:val="0"/>
+        <w:spacing w:line="255" w:lineRule="atLeast"/>
+        <w:textAlignment w:val="baseline"/>
+        <w:rPr>
+          <w:rFonts w:ascii="Courier" w:hAnsi="Courier" w:cs="Courier"/>
+          <w:color w:val="000000"/>
+          <w:sz w:val="21"/>
+          <w:szCs w:val="21"/>
+        </w:rPr>
+      </w:pPr>
+      <w:r>
+        <w:rPr>
+          <w:rFonts w:ascii="Courier" w:hAnsi="Courier" w:cs="Courier"/>
+          <w:color w:val="000000"/>
+          <w:sz w:val="21"/>
+          <w:szCs w:val="21"/>
+        </w:rPr>
+        <w:t xml:space="preserve">Result (1.0000, 0.0000): (0.9965, 0.0035) pv4copy.png </w:t>
+      </w:r>
+    </w:p>
+    <w:p>
+      <w:pPr>
+        <w:shd w:val="clear" w:color="auto" w:fill="FFFFFF"/>
+        <w:tabs>
+          <w:tab w:val="left" w:pos="916"/>
+          <w:tab w:val="left" w:pos="1832"/>
+          <w:tab w:val="left" w:pos="2748"/>
+          <w:tab w:val="left" w:pos="3664"/>
+          <w:tab w:val="left" w:pos="4580"/>
+          <w:tab w:val="left" w:pos="5496"/>
+          <w:tab w:val="left" w:pos="6412"/>
+          <w:tab w:val="left" w:pos="7328"/>
+          <w:tab w:val="left" w:pos="8244"/>
+          <w:tab w:val="left" w:pos="9160"/>
+          <w:tab w:val="left" w:pos="10076"/>
+          <w:tab w:val="left" w:pos="10992"/>
+          <w:tab w:val="left" w:pos="11908"/>
+          <w:tab w:val="left" w:pos="12824"/>
+          <w:tab w:val="left" w:pos="13740"/>
+          <w:tab w:val="left" w:pos="14656"/>
+        </w:tabs>
+        <w:wordWrap w:val="0"/>
+        <w:spacing w:line="255" w:lineRule="atLeast"/>
+        <w:textAlignment w:val="baseline"/>
+        <w:rPr>
+          <w:rFonts w:ascii="Courier" w:hAnsi="Courier" w:cs="Courier"/>
+          <w:color w:val="000000"/>
+          <w:sz w:val="21"/>
+          <w:szCs w:val="21"/>
+        </w:rPr>
+      </w:pPr>
+      <w:r>
+        <w:rPr>
+          <w:rFonts w:ascii="Courier" w:hAnsi="Courier" w:cs="Courier"/>
+          <w:color w:val="000000"/>
+          <w:sz w:val="21"/>
+          <w:szCs w:val="21"/>
+        </w:rPr>
+        <w:t xml:space="preserve">Result (1.0000, 0.0000): (0.9949, 0.0051) pv14copy.png </w:t>
+      </w:r>
+    </w:p>
+    <w:p>
+      <w:pPr>
+        <w:shd w:val="clear" w:color="auto" w:fill="FFFFFF"/>
+        <w:tabs>
+          <w:tab w:val="left" w:pos="916"/>
+          <w:tab w:val="left" w:pos="1832"/>
+          <w:tab w:val="left" w:pos="2748"/>
+          <w:tab w:val="left" w:pos="3664"/>
+          <w:tab w:val="left" w:pos="4580"/>
+          <w:tab w:val="left" w:pos="5496"/>
+          <w:tab w:val="left" w:pos="6412"/>
+          <w:tab w:val="left" w:pos="7328"/>
+          <w:tab w:val="left" w:pos="8244"/>
+          <w:tab w:val="left" w:pos="9160"/>
+          <w:tab w:val="left" w:pos="10076"/>
+          <w:tab w:val="left" w:pos="10992"/>
+          <w:tab w:val="left" w:pos="11908"/>
+          <w:tab w:val="left" w:pos="12824"/>
+          <w:tab w:val="left" w:pos="13740"/>
+          <w:tab w:val="left" w:pos="14656"/>
+        </w:tabs>
+        <w:wordWrap w:val="0"/>
+        <w:spacing w:line="255" w:lineRule="atLeast"/>
+        <w:textAlignment w:val="baseline"/>
+        <w:rPr>
+          <w:rFonts w:ascii="Courier" w:hAnsi="Courier" w:cs="Courier"/>
+          <w:color w:val="000000"/>
+          <w:sz w:val="21"/>
+          <w:szCs w:val="21"/>
+        </w:rPr>
+      </w:pPr>
+      <w:r>
+        <w:rPr>
+          <w:rFonts w:ascii="Courier" w:hAnsi="Courier" w:cs="Courier"/>
+          <w:color w:val="000000"/>
+          <w:sz w:val="21"/>
+          <w:szCs w:val="21"/>
+        </w:rPr>
+        <w:t xml:space="preserve">Result (0.0000, 1.0000): (0.0047, 0.9953) chaplincopy.png </w:t>
+      </w:r>
+    </w:p>
+    <w:p>
+      <w:pPr>
+        <w:shd w:val="clear" w:color="auto" w:fill="FFFFFF"/>
+        <w:tabs>
+          <w:tab w:val="left" w:pos="916"/>
+          <w:tab w:val="left" w:pos="1832"/>
+          <w:tab w:val="left" w:pos="2748"/>
+          <w:tab w:val="left" w:pos="3664"/>
+          <w:tab w:val="left" w:pos="4580"/>
+          <w:tab w:val="left" w:pos="5496"/>
+          <w:tab w:val="left" w:pos="6412"/>
+          <w:tab w:val="left" w:pos="7328"/>
+          <w:tab w:val="left" w:pos="8244"/>
+          <w:tab w:val="left" w:pos="9160"/>
+          <w:tab w:val="left" w:pos="10076"/>
+          <w:tab w:val="left" w:pos="10992"/>
+          <w:tab w:val="left" w:pos="11908"/>
+          <w:tab w:val="left" w:pos="12824"/>
+          <w:tab w:val="left" w:pos="13740"/>
+          <w:tab w:val="left" w:pos="14656"/>
+        </w:tabs>
+        <w:wordWrap w:val="0"/>
+        <w:spacing w:line="255" w:lineRule="atLeast"/>
+        <w:textAlignment w:val="baseline"/>
+        <w:rPr>
+          <w:rFonts w:ascii="Courier" w:hAnsi="Courier" w:cs="Courier"/>
+          <w:color w:val="000000"/>
+          <w:sz w:val="21"/>
+          <w:szCs w:val="21"/>
+        </w:rPr>
+      </w:pPr>
+      <w:r>
+        <w:rPr>
+          <w:rFonts w:ascii="Courier" w:hAnsi="Courier" w:cs="Courier"/>
+          <w:color w:val="000000"/>
+          <w:sz w:val="21"/>
+          <w:szCs w:val="21"/>
+        </w:rPr>
+        <w:t xml:space="preserve">Result (1.0000, 0.0000): (0.9989, 0.0011) pv7copy.png </w:t>
+      </w:r>
+    </w:p>
+    <w:p>
+      <w:pPr>
+        <w:shd w:val="clear" w:color="auto" w:fill="FFFFFF"/>
+        <w:tabs>
+          <w:tab w:val="left" w:pos="916"/>
+          <w:tab w:val="left" w:pos="1832"/>
+          <w:tab w:val="left" w:pos="2748"/>
+          <w:tab w:val="left" w:pos="3664"/>
+          <w:tab w:val="left" w:pos="4580"/>
+          <w:tab w:val="left" w:pos="5496"/>
+          <w:tab w:val="left" w:pos="6412"/>
+          <w:tab w:val="left" w:pos="7328"/>
+          <w:tab w:val="left" w:pos="8244"/>
+          <w:tab w:val="left" w:pos="9160"/>
+          <w:tab w:val="left" w:pos="10076"/>
+          <w:tab w:val="left" w:pos="10992"/>
+          <w:tab w:val="left" w:pos="11908"/>
+          <w:tab w:val="left" w:pos="12824"/>
+          <w:tab w:val="left" w:pos="13740"/>
+          <w:tab w:val="left" w:pos="14656"/>
+        </w:tabs>
+        <w:wordWrap w:val="0"/>
+        <w:spacing w:line="255" w:lineRule="atLeast"/>
+        <w:textAlignment w:val="baseline"/>
+        <w:rPr>
+          <w:rFonts w:ascii="Courier" w:hAnsi="Courier" w:cs="Courier"/>
+          <w:color w:val="000000"/>
+          <w:sz w:val="21"/>
+          <w:szCs w:val="21"/>
+        </w:rPr>
+      </w:pPr>
+      <w:r>
+        <w:rPr>
+          <w:rFonts w:ascii="Courier" w:hAnsi="Courier" w:cs="Courier"/>
+          <w:color w:val="000000"/>
+          <w:sz w:val="21"/>
+          <w:szCs w:val="21"/>
+        </w:rPr>
+        <w:t xml:space="preserve">Result (0.0000, 1.0000): (0.0044, 0.9956) milescopy.png </w:t>
+      </w:r>
+    </w:p>
+    <w:p>
+      <w:pPr>
+        <w:shd w:val="clear" w:color="auto" w:fill="FFFFFF"/>
+        <w:tabs>
+          <w:tab w:val="left" w:pos="916"/>
+          <w:tab w:val="left" w:pos="1832"/>
+          <w:tab w:val="left" w:pos="2748"/>
+          <w:tab w:val="left" w:pos="3664"/>
+          <w:tab w:val="left" w:pos="4580"/>
+          <w:tab w:val="left" w:pos="5496"/>
+          <w:tab w:val="left" w:pos="6412"/>
+          <w:tab w:val="left" w:pos="7328"/>
+          <w:tab w:val="left" w:pos="8244"/>
+          <w:tab w:val="left" w:pos="9160"/>
+          <w:tab w:val="left" w:pos="10076"/>
+          <w:tab w:val="left" w:pos="10992"/>
+          <w:tab w:val="left" w:pos="11908"/>
+          <w:tab w:val="left" w:pos="12824"/>
+          <w:tab w:val="left" w:pos="13740"/>
+          <w:tab w:val="left" w:pos="14656"/>
+        </w:tabs>
+        <w:wordWrap w:val="0"/>
+        <w:spacing w:line="255" w:lineRule="atLeast"/>
+        <w:textAlignment w:val="baseline"/>
+        <w:rPr>
+          <w:rFonts w:ascii="Courier" w:hAnsi="Courier" w:cs="Courier"/>
+          <w:color w:val="000000"/>
+          <w:sz w:val="21"/>
+          <w:szCs w:val="21"/>
+        </w:rPr>
+      </w:pPr>
+      <w:r>
+        <w:rPr>
+          <w:rFonts w:ascii="Courier" w:hAnsi="Courier" w:cs="Courier"/>
+          <w:color w:val="000000"/>
+          <w:sz w:val="21"/>
+          <w:szCs w:val="21"/>
+        </w:rPr>
+        <w:t xml:space="preserve">Result (0.0000, 1.0000): (0.0034, 0.9966) matissecopy.png </w:t>
+      </w:r>
+    </w:p>
+    <w:p>
+      <w:pPr>
+        <w:shd w:val="clear" w:color="auto" w:fill="FFFFFF"/>
+        <w:tabs>
+          <w:tab w:val="left" w:pos="916"/>
+          <w:tab w:val="left" w:pos="1832"/>
+          <w:tab w:val="left" w:pos="2748"/>
+          <w:tab w:val="left" w:pos="3664"/>
+          <w:tab w:val="left" w:pos="4580"/>
+          <w:tab w:val="left" w:pos="5496"/>
+          <w:tab w:val="left" w:pos="6412"/>
+          <w:tab w:val="left" w:pos="7328"/>
+          <w:tab w:val="left" w:pos="8244"/>
+          <w:tab w:val="left" w:pos="9160"/>
+          <w:tab w:val="left" w:pos="10076"/>
+          <w:tab w:val="left" w:pos="10992"/>
+          <w:tab w:val="left" w:pos="11908"/>
+          <w:tab w:val="left" w:pos="12824"/>
+          <w:tab w:val="left" w:pos="13740"/>
+          <w:tab w:val="left" w:pos="14656"/>
+        </w:tabs>
+        <w:wordWrap w:val="0"/>
+        <w:spacing w:line="255" w:lineRule="atLeast"/>
+        <w:textAlignment w:val="baseline"/>
+        <w:rPr>
+          <w:rFonts w:ascii="Courier" w:hAnsi="Courier" w:cs="Courier"/>
+          <w:color w:val="000000"/>
+          <w:sz w:val="21"/>
+          <w:szCs w:val="21"/>
+        </w:rPr>
+      </w:pPr>
+      <w:r>
+        <w:rPr>
+          <w:rFonts w:ascii="Courier" w:hAnsi="Courier" w:cs="Courier"/>
+          <w:color w:val="000000"/>
+          <w:sz w:val="21"/>
+          <w:szCs w:val="21"/>
+        </w:rPr>
+        <w:t>Result (0.0000, 1.0000): (0.0040, 0.9960) grouchocopy.png</w:t>
+      </w:r>
+    </w:p>
+    <w:p>
+      <w:pPr>
+        <w:ind w:left="1080"/>
+      </w:pPr>
+    </w:p>
+    <w:p>
+      <w:r>
+        <w:t>Problem 3.</w:t>
+      </w:r>
+    </w:p>
+    <w:p>
+      <w:r>
+        <w:t>For animals I used 13 images of each animal 75% of each were randomly assigned to the training set, remaining to the test set. The training set was then</w:t>
+      </w:r>
+      <w:r>
+        <w:t xml:space="preserve"> shuffled. The images were cropped to face and </w:t>
+      </w:r>
+      <w:proofErr w:type="spellStart"/>
+      <w:r>
+        <w:t>downsampled</w:t>
+      </w:r>
+      <w:proofErr w:type="spellEnd"/>
+      <w:r>
+        <w:t xml:space="preserve"> to 40x40 pixels.</w:t>
+      </w:r>
+    </w:p>
+    <w:p/>
+    <w:p>
+      <w:r>
+        <w:t>The results here are from a (1600, 80, 80, 5) network</w:t>
+      </w:r>
+      <w:r>
+        <w:t xml:space="preserve"> with error threshold of 0.0008 and a </w:t>
+      </w:r>
+      <w:proofErr w:type="spellStart"/>
+      <w:r>
+        <w:t>softmax</w:t>
+      </w:r>
+      <w:proofErr w:type="spellEnd"/>
+      <w:r>
+        <w:t xml:space="preserve"> output layer.</w:t>
+      </w:r>
+    </w:p>
+    <w:p/>
+    <w:p>
+      <w:r>
+        <w:t>Out of 20 test cases, 6 were classified correctly. A confusion table would provide better representation of classification errors, but I ran out of time.</w:t>
+      </w:r>
+    </w:p>
+    <w:p>
+      <w:pPr>
+        <w:ind w:left="1080"/>
+      </w:pPr>
+    </w:p>
+    <w:p>
+      <w:pPr>
+        <w:shd w:val="clear" w:color="auto" w:fill="FFFFFF"/>
+        <w:tabs>
+          <w:tab w:val="left" w:pos="916"/>
+          <w:tab w:val="left" w:pos="1832"/>
+          <w:tab w:val="left" w:pos="2748"/>
+          <w:tab w:val="left" w:pos="3664"/>
+          <w:tab w:val="left" w:pos="4580"/>
+          <w:tab w:val="left" w:pos="5496"/>
+          <w:tab w:val="left" w:pos="6412"/>
+          <w:tab w:val="left" w:pos="7328"/>
+          <w:tab w:val="left" w:pos="8244"/>
+          <w:tab w:val="left" w:pos="9160"/>
+          <w:tab w:val="left" w:pos="10076"/>
+          <w:tab w:val="left" w:pos="10992"/>
+          <w:tab w:val="left" w:pos="11908"/>
+          <w:tab w:val="left" w:pos="12824"/>
+          <w:tab w:val="left" w:pos="13740"/>
+          <w:tab w:val="left" w:pos="14656"/>
+        </w:tabs>
+        <w:wordWrap w:val="0"/>
+        <w:spacing w:line="255" w:lineRule="atLeast"/>
+        <w:textAlignment w:val="baseline"/>
+      </w:pPr>
+      <w:r>
+        <w:t>OUTPUT:</w:t>
+      </w:r>
+    </w:p>
+    <w:p>
+      <w:pPr>
+        <w:shd w:val="clear" w:color="auto" w:fill="FFFFFF"/>
+        <w:tabs>
+          <w:tab w:val="left" w:pos="916"/>
+          <w:tab w:val="left" w:pos="1832"/>
+          <w:tab w:val="left" w:pos="2748"/>
+          <w:tab w:val="left" w:pos="3664"/>
+          <w:tab w:val="left" w:pos="4580"/>
+          <w:tab w:val="left" w:pos="5496"/>
+          <w:tab w:val="left" w:pos="6412"/>
+          <w:tab w:val="left" w:pos="7328"/>
+          <w:tab w:val="left" w:pos="8244"/>
+          <w:tab w:val="left" w:pos="9160"/>
+          <w:tab w:val="left" w:pos="10076"/>
+          <w:tab w:val="left" w:pos="10992"/>
+          <w:tab w:val="left" w:pos="11908"/>
+          <w:tab w:val="left" w:pos="12824"/>
+          <w:tab w:val="left" w:pos="13740"/>
+          <w:tab w:val="left" w:pos="14656"/>
+        </w:tabs>
+        <w:wordWrap w:val="0"/>
+        <w:spacing w:line="255" w:lineRule="atLeast"/>
+        <w:textAlignment w:val="baseline"/>
+        <w:rPr>
+          <w:rFonts w:ascii="Courier" w:hAnsi="Courier" w:cs="Courier"/>
+          <w:color w:val="000000"/>
+          <w:sz w:val="21"/>
+          <w:szCs w:val="21"/>
+        </w:rPr>
+      </w:pPr>
+      <w:r>
+        <w:rPr>
+          <w:rFonts w:ascii="Courier" w:hAnsi="Courier" w:cs="Courier"/>
+          <w:color w:val="000000"/>
+          <w:sz w:val="21"/>
+          <w:szCs w:val="21"/>
+        </w:rPr>
+        <w:t xml:space="preserve">Picture cat_7.png has a cat </w:t>
+      </w:r>
+    </w:p>
+    <w:p>
+      <w:pPr>
+        <w:shd w:val="clear" w:color="auto" w:fill="FFFFFF"/>
+        <w:tabs>
+          <w:tab w:val="left" w:pos="916"/>
+          <w:tab w:val="left" w:pos="1832"/>
+          <w:tab w:val="left" w:pos="2748"/>
+          <w:tab w:val="left" w:pos="3664"/>
+          <w:tab w:val="left" w:pos="4580"/>
+          <w:tab w:val="left" w:pos="5496"/>
+          <w:tab w:val="left" w:pos="6412"/>
+          <w:tab w:val="left" w:pos="7328"/>
+          <w:tab w:val="left" w:pos="8244"/>
+          <w:tab w:val="left" w:pos="9160"/>
+          <w:tab w:val="left" w:pos="10076"/>
+          <w:tab w:val="left" w:pos="10992"/>
+          <w:tab w:val="left" w:pos="11908"/>
+          <w:tab w:val="left" w:pos="12824"/>
+          <w:tab w:val="left" w:pos="13740"/>
+          <w:tab w:val="left" w:pos="14656"/>
+        </w:tabs>
+        <w:wordWrap w:val="0"/>
+        <w:spacing w:line="255" w:lineRule="atLeast"/>
+        <w:textAlignment w:val="baseline"/>
+        <w:rPr>
+          <w:rFonts w:ascii="Courier" w:hAnsi="Courier" w:cs="Courier"/>
+          <w:color w:val="000000"/>
+          <w:sz w:val="21"/>
+          <w:szCs w:val="21"/>
+        </w:rPr>
+      </w:pPr>
+      <w:r>
+        <w:rPr>
+          <w:rFonts w:ascii="Courier" w:hAnsi="Courier" w:cs="Courier"/>
+          <w:color w:val="000000"/>
+          <w:sz w:val="21"/>
+          <w:szCs w:val="21"/>
+        </w:rPr>
+        <w:t xml:space="preserve">Picture croc_4.png was misclassified </w:t>
+      </w:r>
+    </w:p>
+    <w:p>
+      <w:pPr>
+        <w:shd w:val="clear" w:color="auto" w:fill="FFFFFF"/>
+        <w:tabs>
+          <w:tab w:val="left" w:pos="916"/>
+          <w:tab w:val="left" w:pos="1832"/>
+          <w:tab w:val="left" w:pos="2748"/>
+          <w:tab w:val="left" w:pos="3664"/>
+          <w:tab w:val="left" w:pos="4580"/>
+          <w:tab w:val="left" w:pos="5496"/>
+          <w:tab w:val="left" w:pos="6412"/>
+          <w:tab w:val="left" w:pos="7328"/>
+          <w:tab w:val="left" w:pos="8244"/>
+          <w:tab w:val="left" w:pos="9160"/>
+          <w:tab w:val="left" w:pos="10076"/>
+          <w:tab w:val="left" w:pos="10992"/>
+          <w:tab w:val="left" w:pos="11908"/>
+          <w:tab w:val="left" w:pos="12824"/>
+          <w:tab w:val="left" w:pos="13740"/>
+          <w:tab w:val="left" w:pos="14656"/>
+        </w:tabs>
+        <w:wordWrap w:val="0"/>
+        <w:spacing w:line="255" w:lineRule="atLeast"/>
+        <w:textAlignment w:val="baseline"/>
+        <w:rPr>
+          <w:rFonts w:ascii="Courier" w:hAnsi="Courier" w:cs="Courier"/>
+          <w:color w:val="000000"/>
+          <w:sz w:val="21"/>
+          <w:szCs w:val="21"/>
+        </w:rPr>
+      </w:pPr>
+      <w:r>
+        <w:rPr>
+          <w:rFonts w:ascii="Courier" w:hAnsi="Courier" w:cs="Courier"/>
+          <w:color w:val="000000"/>
+          <w:sz w:val="21"/>
+          <w:szCs w:val="21"/>
+        </w:rPr>
+        <w:t xml:space="preserve">Picture gorilla_1.png was misclassified </w:t>
+      </w:r>
+    </w:p>
+    <w:p>
+      <w:pPr>
+        <w:shd w:val="clear" w:color="auto" w:fill="FFFFFF"/>
+        <w:tabs>
+          <w:tab w:val="left" w:pos="916"/>
+          <w:tab w:val="left" w:pos="1832"/>
+          <w:tab w:val="left" w:pos="2748"/>
+          <w:tab w:val="left" w:pos="3664"/>
+          <w:tab w:val="left" w:pos="4580"/>
+          <w:tab w:val="left" w:pos="5496"/>
+          <w:tab w:val="left" w:pos="6412"/>
+          <w:tab w:val="left" w:pos="7328"/>
+          <w:tab w:val="left" w:pos="8244"/>
+          <w:tab w:val="left" w:pos="9160"/>
+          <w:tab w:val="left" w:pos="10076"/>
+          <w:tab w:val="left" w:pos="10992"/>
+          <w:tab w:val="left" w:pos="11908"/>
+          <w:tab w:val="left" w:pos="12824"/>
+          <w:tab w:val="left" w:pos="13740"/>
+          <w:tab w:val="left" w:pos="14656"/>
+        </w:tabs>
+        <w:wordWrap w:val="0"/>
+        <w:spacing w:line="255" w:lineRule="atLeast"/>
+        <w:textAlignment w:val="baseline"/>
+        <w:rPr>
+          <w:rFonts w:ascii="Courier" w:hAnsi="Courier" w:cs="Courier"/>
+          <w:color w:val="000000"/>
+          <w:sz w:val="21"/>
+          <w:szCs w:val="21"/>
+        </w:rPr>
+      </w:pPr>
+      <w:r>
+        <w:rPr>
+          <w:rFonts w:ascii="Courier" w:hAnsi="Courier" w:cs="Courier"/>
+          <w:color w:val="000000"/>
+          <w:sz w:val="21"/>
+          <w:szCs w:val="21"/>
+        </w:rPr>
+        <w:t xml:space="preserve">Picture dog_3.png has a gorilla </w:t>
+      </w:r>
+    </w:p>
+    <w:p>
+      <w:pPr>
+        <w:shd w:val="clear" w:color="auto" w:fill="FFFFFF"/>
+        <w:tabs>
+          <w:tab w:val="left" w:pos="916"/>
+          <w:tab w:val="left" w:pos="1832"/>
+          <w:tab w:val="left" w:pos="2748"/>
+          <w:tab w:val="left" w:pos="3664"/>
+          <w:tab w:val="left" w:pos="4580"/>
+          <w:tab w:val="left" w:pos="5496"/>
+          <w:tab w:val="left" w:pos="6412"/>
+          <w:tab w:val="left" w:pos="7328"/>
+          <w:tab w:val="left" w:pos="8244"/>
+          <w:tab w:val="left" w:pos="9160"/>
+          <w:tab w:val="left" w:pos="10076"/>
+          <w:tab w:val="left" w:pos="10992"/>
+          <w:tab w:val="left" w:pos="11908"/>
+          <w:tab w:val="left" w:pos="12824"/>
+          <w:tab w:val="left" w:pos="13740"/>
+          <w:tab w:val="left" w:pos="14656"/>
+        </w:tabs>
+        <w:wordWrap w:val="0"/>
+        <w:spacing w:line="255" w:lineRule="atLeast"/>
+        <w:textAlignment w:val="baseline"/>
+        <w:rPr>
+          <w:rFonts w:ascii="Courier" w:hAnsi="Courier" w:cs="Courier"/>
+          <w:color w:val="000000"/>
+          <w:sz w:val="21"/>
+          <w:szCs w:val="21"/>
+        </w:rPr>
+      </w:pPr>
+      <w:r>
+        <w:rPr>
+          <w:rFonts w:ascii="Courier" w:hAnsi="Courier" w:cs="Courier"/>
+          <w:color w:val="000000"/>
+          <w:sz w:val="21"/>
+          <w:szCs w:val="21"/>
+        </w:rPr>
+        <w:t xml:space="preserve">Picture dog_12.png has </w:t>
+      </w:r>
+      <w:proofErr w:type="gramStart"/>
+      <w:r>
+        <w:rPr>
+          <w:rFonts w:ascii="Courier" w:hAnsi="Courier" w:cs="Courier"/>
+          <w:color w:val="000000"/>
+          <w:sz w:val="21"/>
+          <w:szCs w:val="21"/>
+        </w:rPr>
+        <w:t>a</w:t>
+      </w:r>
+      <w:proofErr w:type="gramEnd"/>
+      <w:r>
+        <w:rPr>
+          <w:rFonts w:ascii="Courier" w:hAnsi="Courier" w:cs="Courier"/>
+          <w:color w:val="000000"/>
+          <w:sz w:val="21"/>
+          <w:szCs w:val="21"/>
+        </w:rPr>
+        <w:t xml:space="preserve"> alligator </w:t>
+      </w:r>
+    </w:p>
+    <w:p>
+      <w:pPr>
+        <w:shd w:val="clear" w:color="auto" w:fill="FFFFFF"/>
+        <w:tabs>
+          <w:tab w:val="left" w:pos="916"/>
+          <w:tab w:val="left" w:pos="1832"/>
+          <w:tab w:val="left" w:pos="2748"/>
+          <w:tab w:val="left" w:pos="3664"/>
+          <w:tab w:val="left" w:pos="4580"/>
+          <w:tab w:val="left" w:pos="5496"/>
+          <w:tab w:val="left" w:pos="6412"/>
+          <w:tab w:val="left" w:pos="7328"/>
+          <w:tab w:val="left" w:pos="8244"/>
+          <w:tab w:val="left" w:pos="9160"/>
+          <w:tab w:val="left" w:pos="10076"/>
+          <w:tab w:val="left" w:pos="10992"/>
+          <w:tab w:val="left" w:pos="11908"/>
+          <w:tab w:val="left" w:pos="12824"/>
+          <w:tab w:val="left" w:pos="13740"/>
+          <w:tab w:val="left" w:pos="14656"/>
+        </w:tabs>
+        <w:wordWrap w:val="0"/>
+        <w:spacing w:line="255" w:lineRule="atLeast"/>
+        <w:textAlignment w:val="baseline"/>
+        <w:rPr>
+          <w:rFonts w:ascii="Courier" w:hAnsi="Courier" w:cs="Courier"/>
+          <w:color w:val="000000"/>
+          <w:sz w:val="21"/>
+          <w:szCs w:val="21"/>
+        </w:rPr>
+      </w:pPr>
+      <w:r>
+        <w:rPr>
+          <w:rFonts w:ascii="Courier" w:hAnsi="Courier" w:cs="Courier"/>
+          <w:color w:val="000000"/>
+          <w:sz w:val="21"/>
+          <w:szCs w:val="21"/>
+        </w:rPr>
+        <w:t xml:space="preserve">Picture dog_8.png has </w:t>
+      </w:r>
+      <w:proofErr w:type="gramStart"/>
+      <w:r>
+        <w:rPr>
+          <w:rFonts w:ascii="Courier" w:hAnsi="Courier" w:cs="Courier"/>
+          <w:color w:val="000000"/>
+          <w:sz w:val="21"/>
+          <w:szCs w:val="21"/>
+        </w:rPr>
+        <w:t>a</w:t>
+      </w:r>
+      <w:proofErr w:type="gramEnd"/>
+      <w:r>
+        <w:rPr>
+          <w:rFonts w:ascii="Courier" w:hAnsi="Courier" w:cs="Courier"/>
+          <w:color w:val="000000"/>
+          <w:sz w:val="21"/>
+          <w:szCs w:val="21"/>
+        </w:rPr>
+        <w:t xml:space="preserve"> alligator </w:t>
+      </w:r>
+    </w:p>
+    <w:p>
+      <w:pPr>
+        <w:shd w:val="clear" w:color="auto" w:fill="FFFFFF"/>
+        <w:tabs>
+          <w:tab w:val="left" w:pos="916"/>
+          <w:tab w:val="left" w:pos="1832"/>
+          <w:tab w:val="left" w:pos="2748"/>
+          <w:tab w:val="left" w:pos="3664"/>
+          <w:tab w:val="left" w:pos="4580"/>
+          <w:tab w:val="left" w:pos="5496"/>
+          <w:tab w:val="left" w:pos="6412"/>
+          <w:tab w:val="left" w:pos="7328"/>
+          <w:tab w:val="left" w:pos="8244"/>
+          <w:tab w:val="left" w:pos="9160"/>
+          <w:tab w:val="left" w:pos="10076"/>
+          <w:tab w:val="left" w:pos="10992"/>
+          <w:tab w:val="left" w:pos="11908"/>
+          <w:tab w:val="left" w:pos="12824"/>
+          <w:tab w:val="left" w:pos="13740"/>
+          <w:tab w:val="left" w:pos="14656"/>
+        </w:tabs>
+        <w:wordWrap w:val="0"/>
+        <w:spacing w:line="255" w:lineRule="atLeast"/>
+        <w:textAlignment w:val="baseline"/>
+        <w:rPr>
+          <w:rFonts w:ascii="Courier" w:hAnsi="Courier" w:cs="Courier"/>
+          <w:color w:val="000000"/>
+          <w:sz w:val="21"/>
+          <w:szCs w:val="21"/>
+        </w:rPr>
+      </w:pPr>
+      <w:r>
+        <w:rPr>
+          <w:rFonts w:ascii="Courier" w:hAnsi="Courier" w:cs="Courier"/>
+          <w:color w:val="000000"/>
+          <w:sz w:val="21"/>
+          <w:szCs w:val="21"/>
+        </w:rPr>
+        <w:t xml:space="preserve">Picture croc_5.png has a giraffe </w:t>
+      </w:r>
+    </w:p>
+    <w:p>
+      <w:pPr>
+        <w:shd w:val="clear" w:color="auto" w:fill="FFFFFF"/>
+        <w:tabs>
+          <w:tab w:val="left" w:pos="916"/>
+          <w:tab w:val="left" w:pos="1832"/>
+          <w:tab w:val="left" w:pos="2748"/>
+          <w:tab w:val="left" w:pos="3664"/>
+          <w:tab w:val="left" w:pos="4580"/>
+          <w:tab w:val="left" w:pos="5496"/>
+          <w:tab w:val="left" w:pos="6412"/>
+          <w:tab w:val="left" w:pos="7328"/>
+          <w:tab w:val="left" w:pos="8244"/>
+          <w:tab w:val="left" w:pos="9160"/>
+          <w:tab w:val="left" w:pos="10076"/>
+          <w:tab w:val="left" w:pos="10992"/>
+          <w:tab w:val="left" w:pos="11908"/>
+          <w:tab w:val="left" w:pos="12824"/>
+          <w:tab w:val="left" w:pos="13740"/>
+          <w:tab w:val="left" w:pos="14656"/>
+        </w:tabs>
+        <w:wordWrap w:val="0"/>
+        <w:spacing w:line="255" w:lineRule="atLeast"/>
+        <w:textAlignment w:val="baseline"/>
+        <w:rPr>
+          <w:rFonts w:ascii="Courier" w:hAnsi="Courier" w:cs="Courier"/>
+          <w:color w:val="000000"/>
+          <w:sz w:val="21"/>
+          <w:szCs w:val="21"/>
+        </w:rPr>
+      </w:pPr>
+      <w:r>
+        <w:rPr>
+          <w:rFonts w:ascii="Courier" w:hAnsi="Courier" w:cs="Courier"/>
+          <w:color w:val="000000"/>
+          <w:sz w:val="21"/>
+          <w:szCs w:val="21"/>
+        </w:rPr>
+        <w:t xml:space="preserve">Picture giraffe_13.png has a giraffe </w:t>
+      </w:r>
+    </w:p>
+    <w:p>
+      <w:pPr>
+        <w:shd w:val="clear" w:color="auto" w:fill="FFFFFF"/>
+        <w:tabs>
+          <w:tab w:val="left" w:pos="916"/>
+          <w:tab w:val="left" w:pos="1832"/>
+          <w:tab w:val="left" w:pos="2748"/>
+          <w:tab w:val="left" w:pos="3664"/>
+          <w:tab w:val="left" w:pos="4580"/>
+          <w:tab w:val="left" w:pos="5496"/>
+          <w:tab w:val="left" w:pos="6412"/>
+          <w:tab w:val="left" w:pos="7328"/>
+          <w:tab w:val="left" w:pos="8244"/>
+          <w:tab w:val="left" w:pos="9160"/>
+          <w:tab w:val="left" w:pos="10076"/>
+          <w:tab w:val="left" w:pos="10992"/>
+          <w:tab w:val="left" w:pos="11908"/>
+          <w:tab w:val="left" w:pos="12824"/>
+          <w:tab w:val="left" w:pos="13740"/>
+          <w:tab w:val="left" w:pos="14656"/>
+        </w:tabs>
+        <w:wordWrap w:val="0"/>
+        <w:spacing w:line="255" w:lineRule="atLeast"/>
+        <w:textAlignment w:val="baseline"/>
+        <w:rPr>
+          <w:rFonts w:ascii="Courier" w:hAnsi="Courier" w:cs="Courier"/>
+          <w:color w:val="000000"/>
+          <w:sz w:val="21"/>
+          <w:szCs w:val="21"/>
+        </w:rPr>
+      </w:pPr>
+      <w:r>
+        <w:rPr>
+          <w:rFonts w:ascii="Courier" w:hAnsi="Courier" w:cs="Courier"/>
+          <w:color w:val="000000"/>
+          <w:sz w:val="21"/>
+          <w:szCs w:val="21"/>
+        </w:rPr>
+        <w:t xml:space="preserve">Picture giraffe_2.png has a giraffe </w:t>
+      </w:r>
+    </w:p>
+    <w:p>
+      <w:pPr>
+        <w:shd w:val="clear" w:color="auto" w:fill="FFFFFF"/>
+        <w:tabs>
+          <w:tab w:val="left" w:pos="916"/>
+          <w:tab w:val="left" w:pos="1832"/>
+          <w:tab w:val="left" w:pos="2748"/>
+          <w:tab w:val="left" w:pos="3664"/>
+          <w:tab w:val="left" w:pos="4580"/>
+          <w:tab w:val="left" w:pos="5496"/>
+          <w:tab w:val="left" w:pos="6412"/>
+          <w:tab w:val="left" w:pos="7328"/>
+          <w:tab w:val="left" w:pos="8244"/>
+          <w:tab w:val="left" w:pos="9160"/>
+          <w:tab w:val="left" w:pos="10076"/>
+          <w:tab w:val="left" w:pos="10992"/>
+          <w:tab w:val="left" w:pos="11908"/>
+          <w:tab w:val="left" w:pos="12824"/>
+          <w:tab w:val="left" w:pos="13740"/>
+          <w:tab w:val="left" w:pos="14656"/>
+        </w:tabs>
+        <w:wordWrap w:val="0"/>
+        <w:spacing w:line="255" w:lineRule="atLeast"/>
+        <w:textAlignment w:val="baseline"/>
+        <w:rPr>
+          <w:rFonts w:ascii="Courier" w:hAnsi="Courier" w:cs="Courier"/>
+          <w:color w:val="000000"/>
+          <w:sz w:val="21"/>
+          <w:szCs w:val="21"/>
+        </w:rPr>
+      </w:pPr>
+      <w:r>
+        <w:rPr>
+          <w:rFonts w:ascii="Courier" w:hAnsi="Courier" w:cs="Courier"/>
+          <w:color w:val="000000"/>
+          <w:sz w:val="21"/>
+          <w:szCs w:val="21"/>
+        </w:rPr>
+        <w:t xml:space="preserve">Picture croc_3.png was misclassified </w:t>
+      </w:r>
+    </w:p>
+    <w:p>
+      <w:pPr>
+        <w:shd w:val="clear" w:color="auto" w:fill="FFFFFF"/>
+        <w:tabs>
+          <w:tab w:val="left" w:pos="916"/>
+          <w:tab w:val="left" w:pos="1832"/>
+          <w:tab w:val="left" w:pos="2748"/>
+          <w:tab w:val="left" w:pos="3664"/>
+          <w:tab w:val="left" w:pos="4580"/>
+          <w:tab w:val="left" w:pos="5496"/>
+          <w:tab w:val="left" w:pos="6412"/>
+          <w:tab w:val="left" w:pos="7328"/>
+          <w:tab w:val="left" w:pos="8244"/>
+          <w:tab w:val="left" w:pos="9160"/>
+          <w:tab w:val="left" w:pos="10076"/>
+          <w:tab w:val="left" w:pos="10992"/>
+          <w:tab w:val="left" w:pos="11908"/>
+          <w:tab w:val="left" w:pos="12824"/>
+          <w:tab w:val="left" w:pos="13740"/>
+          <w:tab w:val="left" w:pos="14656"/>
+        </w:tabs>
+        <w:wordWrap w:val="0"/>
+        <w:spacing w:line="255" w:lineRule="atLeast"/>
+        <w:textAlignment w:val="baseline"/>
+        <w:rPr>
+          <w:rFonts w:ascii="Courier" w:hAnsi="Courier" w:cs="Courier"/>
+          <w:color w:val="000000"/>
+          <w:sz w:val="21"/>
+          <w:szCs w:val="21"/>
+        </w:rPr>
+      </w:pPr>
+      <w:r>
+        <w:rPr>
+          <w:rFonts w:ascii="Courier" w:hAnsi="Courier" w:cs="Courier"/>
+          <w:color w:val="000000"/>
+          <w:sz w:val="21"/>
+          <w:szCs w:val="21"/>
+        </w:rPr>
+        <w:t xml:space="preserve">Picture gorilla_5.png has a gorilla </w:t>
+      </w:r>
+    </w:p>
+    <w:p>
+      <w:pPr>
+        <w:shd w:val="clear" w:color="auto" w:fill="FFFFFF"/>
+        <w:tabs>
+          <w:tab w:val="left" w:pos="916"/>
+          <w:tab w:val="left" w:pos="1832"/>
+          <w:tab w:val="left" w:pos="2748"/>
+          <w:tab w:val="left" w:pos="3664"/>
+          <w:tab w:val="left" w:pos="4580"/>
+          <w:tab w:val="left" w:pos="5496"/>
+          <w:tab w:val="left" w:pos="6412"/>
+          <w:tab w:val="left" w:pos="7328"/>
+          <w:tab w:val="left" w:pos="8244"/>
+          <w:tab w:val="left" w:pos="9160"/>
+          <w:tab w:val="left" w:pos="10076"/>
+          <w:tab w:val="left" w:pos="10992"/>
+          <w:tab w:val="left" w:pos="11908"/>
+          <w:tab w:val="left" w:pos="12824"/>
+          <w:tab w:val="left" w:pos="13740"/>
+          <w:tab w:val="left" w:pos="14656"/>
+        </w:tabs>
+        <w:wordWrap w:val="0"/>
+        <w:spacing w:line="255" w:lineRule="atLeast"/>
+        <w:textAlignment w:val="baseline"/>
+        <w:rPr>
+          <w:rFonts w:ascii="Courier" w:hAnsi="Courier" w:cs="Courier"/>
+          <w:color w:val="000000"/>
+          <w:sz w:val="21"/>
+          <w:szCs w:val="21"/>
+        </w:rPr>
+      </w:pPr>
+      <w:r>
+        <w:rPr>
+          <w:rFonts w:ascii="Courier" w:hAnsi="Courier" w:cs="Courier"/>
+          <w:color w:val="000000"/>
+          <w:sz w:val="21"/>
+          <w:szCs w:val="21"/>
+        </w:rPr>
+        <w:t xml:space="preserve">Picture croc_9.png has a cat </w:t>
+      </w:r>
+    </w:p>
+    <w:p>
+      <w:pPr>
+        <w:shd w:val="clear" w:color="auto" w:fill="FFFFFF"/>
+        <w:tabs>
+          <w:tab w:val="left" w:pos="916"/>
+          <w:tab w:val="left" w:pos="1832"/>
+          <w:tab w:val="left" w:pos="2748"/>
+          <w:tab w:val="left" w:pos="3664"/>
+          <w:tab w:val="left" w:pos="4580"/>
+          <w:tab w:val="left" w:pos="5496"/>
+          <w:tab w:val="left" w:pos="6412"/>
+          <w:tab w:val="left" w:pos="7328"/>
+          <w:tab w:val="left" w:pos="8244"/>
+          <w:tab w:val="left" w:pos="9160"/>
+          <w:tab w:val="left" w:pos="10076"/>
+          <w:tab w:val="left" w:pos="10992"/>
+          <w:tab w:val="left" w:pos="11908"/>
+          <w:tab w:val="left" w:pos="12824"/>
+          <w:tab w:val="left" w:pos="13740"/>
+          <w:tab w:val="left" w:pos="14656"/>
+        </w:tabs>
+        <w:wordWrap w:val="0"/>
+        <w:spacing w:line="255" w:lineRule="atLeast"/>
+        <w:textAlignment w:val="baseline"/>
+        <w:rPr>
+          <w:rFonts w:ascii="Courier" w:hAnsi="Courier" w:cs="Courier"/>
+          <w:color w:val="000000"/>
+          <w:sz w:val="21"/>
+          <w:szCs w:val="21"/>
+        </w:rPr>
+      </w:pPr>
+      <w:r>
+        <w:rPr>
+          <w:rFonts w:ascii="Courier" w:hAnsi="Courier" w:cs="Courier"/>
+          <w:color w:val="000000"/>
+          <w:sz w:val="21"/>
+          <w:szCs w:val="21"/>
+        </w:rPr>
+        <w:t xml:space="preserve">Picture cat_8.png has a giraffe </w:t>
+      </w:r>
+    </w:p>
+    <w:p>
+      <w:pPr>
+        <w:shd w:val="clear" w:color="auto" w:fill="FFFFFF"/>
+        <w:tabs>
+          <w:tab w:val="left" w:pos="916"/>
+          <w:tab w:val="left" w:pos="1832"/>
+          <w:tab w:val="left" w:pos="2748"/>
+          <w:tab w:val="left" w:pos="3664"/>
+          <w:tab w:val="left" w:pos="4580"/>
+          <w:tab w:val="left" w:pos="5496"/>
+          <w:tab w:val="left" w:pos="6412"/>
+          <w:tab w:val="left" w:pos="7328"/>
+          <w:tab w:val="left" w:pos="8244"/>
+          <w:tab w:val="left" w:pos="9160"/>
+          <w:tab w:val="left" w:pos="10076"/>
+          <w:tab w:val="left" w:pos="10992"/>
+          <w:tab w:val="left" w:pos="11908"/>
+          <w:tab w:val="left" w:pos="12824"/>
+          <w:tab w:val="left" w:pos="13740"/>
+          <w:tab w:val="left" w:pos="14656"/>
+        </w:tabs>
+        <w:wordWrap w:val="0"/>
+        <w:spacing w:line="255" w:lineRule="atLeast"/>
+        <w:textAlignment w:val="baseline"/>
+        <w:rPr>
+          <w:rFonts w:ascii="Courier" w:hAnsi="Courier" w:cs="Courier"/>
+          <w:color w:val="000000"/>
+          <w:sz w:val="21"/>
+          <w:szCs w:val="21"/>
+        </w:rPr>
+      </w:pPr>
+      <w:r>
+        <w:rPr>
+          <w:rFonts w:ascii="Courier" w:hAnsi="Courier" w:cs="Courier"/>
+          <w:color w:val="000000"/>
+          <w:sz w:val="21"/>
+          <w:szCs w:val="21"/>
+        </w:rPr>
+        <w:t xml:space="preserve">Picture gorilla_2.png has a dog </w:t>
+      </w:r>
+    </w:p>
+    <w:p>
+      <w:pPr>
+        <w:shd w:val="clear" w:color="auto" w:fill="FFFFFF"/>
+        <w:tabs>
+          <w:tab w:val="left" w:pos="916"/>
+          <w:tab w:val="left" w:pos="1832"/>
+          <w:tab w:val="left" w:pos="2748"/>
+          <w:tab w:val="left" w:pos="3664"/>
+          <w:tab w:val="left" w:pos="4580"/>
+          <w:tab w:val="left" w:pos="5496"/>
+          <w:tab w:val="left" w:pos="6412"/>
+          <w:tab w:val="left" w:pos="7328"/>
+          <w:tab w:val="left" w:pos="8244"/>
+          <w:tab w:val="left" w:pos="9160"/>
+          <w:tab w:val="left" w:pos="10076"/>
+          <w:tab w:val="left" w:pos="10992"/>
+          <w:tab w:val="left" w:pos="11908"/>
+          <w:tab w:val="left" w:pos="12824"/>
+          <w:tab w:val="left" w:pos="13740"/>
+          <w:tab w:val="left" w:pos="14656"/>
+        </w:tabs>
+        <w:wordWrap w:val="0"/>
+        <w:spacing w:line="255" w:lineRule="atLeast"/>
+        <w:textAlignment w:val="baseline"/>
+        <w:rPr>
+          <w:rFonts w:ascii="Courier" w:hAnsi="Courier" w:cs="Courier"/>
+          <w:color w:val="000000"/>
+          <w:sz w:val="21"/>
+          <w:szCs w:val="21"/>
+        </w:rPr>
+      </w:pPr>
+      <w:r>
+        <w:rPr>
+          <w:rFonts w:ascii="Courier" w:hAnsi="Courier" w:cs="Courier"/>
+          <w:color w:val="000000"/>
+          <w:sz w:val="21"/>
+          <w:szCs w:val="21"/>
+        </w:rPr>
+        <w:t xml:space="preserve">Picture giraffe_9.png has a giraffe </w:t>
+      </w:r>
+    </w:p>
+    <w:p>
+      <w:pPr>
+        <w:shd w:val="clear" w:color="auto" w:fill="FFFFFF"/>
+        <w:tabs>
+          <w:tab w:val="left" w:pos="916"/>
+          <w:tab w:val="left" w:pos="1832"/>
+          <w:tab w:val="left" w:pos="2748"/>
+          <w:tab w:val="left" w:pos="3664"/>
+          <w:tab w:val="left" w:pos="4580"/>
+          <w:tab w:val="left" w:pos="5496"/>
+          <w:tab w:val="left" w:pos="6412"/>
+          <w:tab w:val="left" w:pos="7328"/>
+          <w:tab w:val="left" w:pos="8244"/>
+          <w:tab w:val="left" w:pos="9160"/>
+          <w:tab w:val="left" w:pos="10076"/>
+          <w:tab w:val="left" w:pos="10992"/>
+          <w:tab w:val="left" w:pos="11908"/>
+          <w:tab w:val="left" w:pos="12824"/>
+          <w:tab w:val="left" w:pos="13740"/>
+          <w:tab w:val="left" w:pos="14656"/>
+        </w:tabs>
+        <w:wordWrap w:val="0"/>
+        <w:spacing w:line="255" w:lineRule="atLeast"/>
+        <w:textAlignment w:val="baseline"/>
+        <w:rPr>
+          <w:rFonts w:ascii="Courier" w:hAnsi="Courier" w:cs="Courier"/>
+          <w:color w:val="000000"/>
+          <w:sz w:val="21"/>
+          <w:szCs w:val="21"/>
+        </w:rPr>
+      </w:pPr>
+      <w:r>
+        <w:rPr>
+          <w:rFonts w:ascii="Courier" w:hAnsi="Courier" w:cs="Courier"/>
+          <w:color w:val="000000"/>
+          <w:sz w:val="21"/>
+          <w:szCs w:val="21"/>
+        </w:rPr>
+        <w:t xml:space="preserve">Picture cat_13.png has a cat </w:t>
+      </w:r>
+    </w:p>
+    <w:p>
+      <w:pPr>
+        <w:shd w:val="clear" w:color="auto" w:fill="FFFFFF"/>
+        <w:tabs>
+          <w:tab w:val="left" w:pos="916"/>
+          <w:tab w:val="left" w:pos="1832"/>
+          <w:tab w:val="left" w:pos="2748"/>
+          <w:tab w:val="left" w:pos="3664"/>
+          <w:tab w:val="left" w:pos="4580"/>
+          <w:tab w:val="left" w:pos="5496"/>
+          <w:tab w:val="left" w:pos="6412"/>
+          <w:tab w:val="left" w:pos="7328"/>
+          <w:tab w:val="left" w:pos="8244"/>
+          <w:tab w:val="left" w:pos="9160"/>
+          <w:tab w:val="left" w:pos="10076"/>
+          <w:tab w:val="left" w:pos="10992"/>
+          <w:tab w:val="left" w:pos="11908"/>
+          <w:tab w:val="left" w:pos="12824"/>
+          <w:tab w:val="left" w:pos="13740"/>
+          <w:tab w:val="left" w:pos="14656"/>
+        </w:tabs>
+        <w:wordWrap w:val="0"/>
+        <w:spacing w:line="255" w:lineRule="atLeast"/>
+        <w:textAlignment w:val="baseline"/>
+        <w:rPr>
+          <w:rFonts w:ascii="Courier" w:hAnsi="Courier" w:cs="Courier"/>
+          <w:color w:val="000000"/>
+          <w:sz w:val="21"/>
+          <w:szCs w:val="21"/>
+        </w:rPr>
+      </w:pPr>
+      <w:r>
+        <w:rPr>
+          <w:rFonts w:ascii="Courier" w:hAnsi="Courier" w:cs="Courier"/>
+          <w:color w:val="000000"/>
+          <w:sz w:val="21"/>
+          <w:szCs w:val="21"/>
+        </w:rPr>
+        <w:t xml:space="preserve">Picture cat_5.png has a giraffe </w:t>
+      </w:r>
+    </w:p>
+    <w:p>
+      <w:pPr>
+        <w:shd w:val="clear" w:color="auto" w:fill="FFFFFF"/>
+        <w:tabs>
+          <w:tab w:val="left" w:pos="916"/>
+          <w:tab w:val="left" w:pos="1832"/>
+          <w:tab w:val="left" w:pos="2748"/>
+          <w:tab w:val="left" w:pos="3664"/>
+          <w:tab w:val="left" w:pos="4580"/>
+          <w:tab w:val="left" w:pos="5496"/>
+          <w:tab w:val="left" w:pos="6412"/>
+          <w:tab w:val="left" w:pos="7328"/>
+          <w:tab w:val="left" w:pos="8244"/>
+          <w:tab w:val="left" w:pos="9160"/>
+          <w:tab w:val="left" w:pos="10076"/>
+          <w:tab w:val="left" w:pos="10992"/>
+          <w:tab w:val="left" w:pos="11908"/>
+          <w:tab w:val="left" w:pos="12824"/>
+          <w:tab w:val="left" w:pos="13740"/>
+          <w:tab w:val="left" w:pos="14656"/>
+        </w:tabs>
+        <w:wordWrap w:val="0"/>
+        <w:spacing w:line="255" w:lineRule="atLeast"/>
+        <w:textAlignment w:val="baseline"/>
+        <w:rPr>
+          <w:rFonts w:ascii="Courier" w:hAnsi="Courier" w:cs="Courier"/>
+          <w:color w:val="000000"/>
+          <w:sz w:val="21"/>
+          <w:szCs w:val="21"/>
+        </w:rPr>
+      </w:pPr>
+      <w:r>
+        <w:rPr>
+          <w:rFonts w:ascii="Courier" w:hAnsi="Courier" w:cs="Courier"/>
+          <w:color w:val="000000"/>
+          <w:sz w:val="21"/>
+          <w:szCs w:val="21"/>
+        </w:rPr>
+        <w:t xml:space="preserve">Picture giraffe_10.png has a giraffe </w:t>
+      </w:r>
+    </w:p>
+    <w:p>
+      <w:pPr>
+        <w:shd w:val="clear" w:color="auto" w:fill="FFFFFF"/>
+        <w:tabs>
+          <w:tab w:val="left" w:pos="916"/>
+          <w:tab w:val="left" w:pos="1832"/>
+          <w:tab w:val="left" w:pos="2748"/>
+          <w:tab w:val="left" w:pos="3664"/>
+          <w:tab w:val="left" w:pos="4580"/>
+          <w:tab w:val="left" w:pos="5496"/>
+          <w:tab w:val="left" w:pos="6412"/>
+          <w:tab w:val="left" w:pos="7328"/>
+          <w:tab w:val="left" w:pos="8244"/>
+          <w:tab w:val="left" w:pos="9160"/>
+          <w:tab w:val="left" w:pos="10076"/>
+          <w:tab w:val="left" w:pos="10992"/>
+          <w:tab w:val="left" w:pos="11908"/>
+          <w:tab w:val="left" w:pos="12824"/>
+          <w:tab w:val="left" w:pos="13740"/>
+          <w:tab w:val="left" w:pos="14656"/>
+        </w:tabs>
+        <w:wordWrap w:val="0"/>
+        <w:spacing w:line="255" w:lineRule="atLeast"/>
+        <w:textAlignment w:val="baseline"/>
+        <w:rPr>
+          <w:rFonts w:ascii="Courier" w:hAnsi="Courier" w:cs="Courier"/>
+          <w:color w:val="000000"/>
+          <w:sz w:val="21"/>
+          <w:szCs w:val="21"/>
+        </w:rPr>
+      </w:pPr>
+      <w:r>
+        <w:rPr>
+          <w:rFonts w:ascii="Courier" w:hAnsi="Courier" w:cs="Courier"/>
+          <w:color w:val="000000"/>
+          <w:sz w:val="21"/>
+          <w:szCs w:val="21"/>
+        </w:rPr>
+        <w:t xml:space="preserve">Picture gorilla_11.png was misclassified </w:t>
+      </w:r>
+    </w:p>
+    <w:p>
+      <w:pPr>
+        <w:shd w:val="clear" w:color="auto" w:fill="FFFFFF"/>
+        <w:tabs>
+          <w:tab w:val="left" w:pos="916"/>
+          <w:tab w:val="left" w:pos="1832"/>
+          <w:tab w:val="left" w:pos="2748"/>
+          <w:tab w:val="left" w:pos="3664"/>
+          <w:tab w:val="left" w:pos="4580"/>
+          <w:tab w:val="left" w:pos="5496"/>
+          <w:tab w:val="left" w:pos="6412"/>
+          <w:tab w:val="left" w:pos="7328"/>
+          <w:tab w:val="left" w:pos="8244"/>
+          <w:tab w:val="left" w:pos="9160"/>
+          <w:tab w:val="left" w:pos="10076"/>
+          <w:tab w:val="left" w:pos="10992"/>
+          <w:tab w:val="left" w:pos="11908"/>
+          <w:tab w:val="left" w:pos="12824"/>
+          <w:tab w:val="left" w:pos="13740"/>
+          <w:tab w:val="left" w:pos="14656"/>
+        </w:tabs>
+        <w:wordWrap w:val="0"/>
+        <w:spacing w:line="255" w:lineRule="atLeast"/>
+        <w:textAlignment w:val="baseline"/>
+        <w:rPr>
+          <w:rFonts w:ascii="Courier" w:hAnsi="Courier" w:cs="Courier"/>
+          <w:color w:val="000000"/>
+          <w:sz w:val="21"/>
+          <w:szCs w:val="21"/>
+        </w:rPr>
+      </w:pPr>
+      <w:r>
+        <w:rPr>
+          <w:rFonts w:ascii="Courier" w:hAnsi="Courier" w:cs="Courier"/>
+          <w:color w:val="000000"/>
+          <w:sz w:val="21"/>
+          <w:szCs w:val="21"/>
+        </w:rPr>
+        <w:t>Picture dog_5.png has a cat</w:t>
+      </w:r>
+    </w:p>
+    <w:p>
+      <w:pPr>
+        <w:ind w:left="1080"/>
+      </w:pPr>
+    </w:p>
+    <w:p>
+      <w:r>
+        <w:t>Problem 4.</w:t>
+      </w:r>
+    </w:p>
+    <w:p>
+      <w:r>
+        <w:t xml:space="preserve">a. Neural networks without hidden layers are the same as a generalized linear model where the link function of the </w:t>
+      </w:r>
+      <w:proofErr w:type="spellStart"/>
+      <w:r>
+        <w:t>glm</w:t>
+      </w:r>
+      <w:proofErr w:type="spellEnd"/>
+      <w:r>
+        <w:t xml:space="preserve"> is the activation function of the output layer. As such, the relationships they model (decision boundaries in the case of classification) are linear in parameters (weights). The introduction of hidden layers allows for nonlinear combinations of parameters and thus nonlinear decision boundaries, which is very useful in image recognition (face, handwriting, etc.). The parameters, however, are not useful for inferenc</w:t>
+      </w:r>
+      <w:r>
+        <w:t xml:space="preserve">e, since their combinations </w:t>
+      </w:r>
+      <w:proofErr w:type="gramStart"/>
+      <w:r>
+        <w:t>can not</w:t>
+      </w:r>
+      <w:proofErr w:type="gramEnd"/>
+      <w:r>
+        <w:t xml:space="preserve"> be used to explain causal relationships or even correlations in the model. Thus they can be useful if our only goal is predictive quality, but not useful when we would like to learn something about the relationships between the covariates.</w:t>
+      </w:r>
+    </w:p>
+    <w:p>
+      <w:r>
+        <w:t>b. It is hard to imagine statistics disappearing so long as we are interested in inference. Machine learning techniques expand the field, but they are not replacing classical statistics completely, since much of classical statistics is a subset of machine learning, and many machine learning methods came from statistics.</w:t>
+      </w:r>
     </w:p>
     <w:sectPr>
       <w:pgSz w:w="12240" w:h="15840"/>
-      <w:pgMar w:top="1440" w:right="1800" w:bottom="1440" w:left="1800" w:header="720" w:footer="720" w:gutter="0"/>
+      <w:pgMar w:top="990" w:right="1800" w:bottom="1440" w:left="1800" w:header="720" w:footer="720" w:gutter="0"/>
       <w:cols w:space="720"/>
       <w:docGrid w:linePitch="360"/>
     </w:sectPr>
@@ -2682,9 +5652,219 @@
 </w:document>
 </file>
 
+<file path=word/endnotes.xml><?xml version="1.0" encoding="utf-8"?>
+<w:endnotes xmlns:wpc="http://schemas.microsoft.com/office/word/2010/wordprocessingCanvas" xmlns:mo="http://schemas.microsoft.com/office/mac/office/2008/main" xmlns:mc="http://schemas.openxmlformats.org/markup-compatibility/2006" xmlns:mv="urn:schemas-microsoft-com:mac:vml" xmlns:o="urn:schemas-microsoft-com:office:office" xmlns:r="http://schemas.openxmlformats.org/officeDocument/2006/relationships" xmlns:m="http://schemas.openxmlformats.org/officeDocument/2006/math" xmlns:v="urn:schemas-microsoft-com:vml" xmlns:wp14="http://schemas.microsoft.com/office/word/2010/wordprocessingDrawing" xmlns:wp="http://schemas.openxmlformats.org/drawingml/2006/wordprocessingDrawing" xmlns:w10="urn:schemas-microsoft-com:office:word" xmlns:w="http://schemas.openxmlformats.org/wordprocessingml/2006/main" xmlns:w14="http://schemas.microsoft.com/office/word/2010/wordml" xmlns:wpg="http://schemas.microsoft.com/office/word/2010/wordprocessingGroup" xmlns:wpi="http://schemas.microsoft.com/office/word/2010/wordprocessingInk" xmlns:wne="http://schemas.microsoft.com/office/word/2006/wordml" xmlns:wps="http://schemas.microsoft.com/office/word/2010/wordprocessingShape" mc:Ignorable="w14 wp14">
+  <w:endnote w:type="separator" w:id="-1">
+    <w:p>
+      <w:r>
+        <w:separator/>
+      </w:r>
+    </w:p>
+  </w:endnote>
+  <w:endnote w:type="continuationSeparator" w:id="0">
+    <w:p>
+      <w:r>
+        <w:continuationSeparator/>
+      </w:r>
+    </w:p>
+  </w:endnote>
+</w:endnotes>
+</file>
+
+<file path=word/footnotes.xml><?xml version="1.0" encoding="utf-8"?>
+<w:footnotes xmlns:wpc="http://schemas.microsoft.com/office/word/2010/wordprocessingCanvas" xmlns:mo="http://schemas.microsoft.com/office/mac/office/2008/main" xmlns:mc="http://schemas.openxmlformats.org/markup-compatibility/2006" xmlns:mv="urn:schemas-microsoft-com:mac:vml" xmlns:o="urn:schemas-microsoft-com:office:office" xmlns:r="http://schemas.openxmlformats.org/officeDocument/2006/relationships" xmlns:m="http://schemas.openxmlformats.org/officeDocument/2006/math" xmlns:v="urn:schemas-microsoft-com:vml" xmlns:wp14="http://schemas.microsoft.com/office/word/2010/wordprocessingDrawing" xmlns:wp="http://schemas.openxmlformats.org/drawingml/2006/wordprocessingDrawing" xmlns:w10="urn:schemas-microsoft-com:office:word" xmlns:w="http://schemas.openxmlformats.org/wordprocessingml/2006/main" xmlns:w14="http://schemas.microsoft.com/office/word/2010/wordml" xmlns:wpg="http://schemas.microsoft.com/office/word/2010/wordprocessingGroup" xmlns:wpi="http://schemas.microsoft.com/office/word/2010/wordprocessingInk" xmlns:wne="http://schemas.microsoft.com/office/word/2006/wordml" xmlns:wps="http://schemas.microsoft.com/office/word/2010/wordprocessingShape" mc:Ignorable="w14 wp14">
+  <w:footnote w:type="separator" w:id="-1">
+    <w:p>
+      <w:r>
+        <w:separator/>
+      </w:r>
+    </w:p>
+  </w:footnote>
+  <w:footnote w:type="continuationSeparator" w:id="0">
+    <w:p>
+      <w:r>
+        <w:continuationSeparator/>
+      </w:r>
+    </w:p>
+  </w:footnote>
+</w:footnotes>
+</file>
+
 <file path=word/numbering.xml><?xml version="1.0" encoding="utf-8"?>
 <w:numbering xmlns:wpc="http://schemas.microsoft.com/office/word/2010/wordprocessingCanvas" xmlns:mo="http://schemas.microsoft.com/office/mac/office/2008/main" xmlns:mc="http://schemas.openxmlformats.org/markup-compatibility/2006" xmlns:mv="urn:schemas-microsoft-com:mac:vml" xmlns:o="urn:schemas-microsoft-com:office:office" xmlns:r="http://schemas.openxmlformats.org/officeDocument/2006/relationships" xmlns:m="http://schemas.openxmlformats.org/officeDocument/2006/math" xmlns:v="urn:schemas-microsoft-com:vml" xmlns:wp14="http://schemas.microsoft.com/office/word/2010/wordprocessingDrawing" xmlns:wp="http://schemas.openxmlformats.org/drawingml/2006/wordprocessingDrawing" xmlns:w10="urn:schemas-microsoft-com:office:word" xmlns:w="http://schemas.openxmlformats.org/wordprocessingml/2006/main" xmlns:w14="http://schemas.microsoft.com/office/word/2010/wordml" xmlns:wpg="http://schemas.microsoft.com/office/word/2010/wordprocessingGroup" xmlns:wpi="http://schemas.microsoft.com/office/word/2010/wordprocessingInk" xmlns:wne="http://schemas.microsoft.com/office/word/2006/wordml" xmlns:wps="http://schemas.microsoft.com/office/word/2010/wordprocessingShape" mc:Ignorable="w14 wp14">
   <w:abstractNum w:abstractNumId="0">
+    <w:nsid w:val="136D724F"/>
+    <w:multiLevelType w:val="hybridMultilevel"/>
+    <w:tmpl w:val="10863A02"/>
+    <w:lvl w:ilvl="0" w:tplc="04090019">
+      <w:start w:val="1"/>
+      <w:numFmt w:val="lowerLetter"/>
+      <w:lvlText w:val="%1."/>
+      <w:lvlJc w:val="left"/>
+      <w:pPr>
+        <w:ind w:left="1440" w:hanging="360"/>
+      </w:pPr>
+    </w:lvl>
+    <w:lvl w:ilvl="1" w:tplc="04090019" w:tentative="1">
+      <w:start w:val="1"/>
+      <w:numFmt w:val="lowerLetter"/>
+      <w:lvlText w:val="%2."/>
+      <w:lvlJc w:val="left"/>
+      <w:pPr>
+        <w:ind w:left="2160" w:hanging="360"/>
+      </w:pPr>
+    </w:lvl>
+    <w:lvl w:ilvl="2" w:tplc="0409001B" w:tentative="1">
+      <w:start w:val="1"/>
+      <w:numFmt w:val="lowerRoman"/>
+      <w:lvlText w:val="%3."/>
+      <w:lvlJc w:val="right"/>
+      <w:pPr>
+        <w:ind w:left="2880" w:hanging="180"/>
+      </w:pPr>
+    </w:lvl>
+    <w:lvl w:ilvl="3" w:tplc="0409000F" w:tentative="1">
+      <w:start w:val="1"/>
+      <w:numFmt w:val="decimal"/>
+      <w:lvlText w:val="%4."/>
+      <w:lvlJc w:val="left"/>
+      <w:pPr>
+        <w:ind w:left="3600" w:hanging="360"/>
+      </w:pPr>
+    </w:lvl>
+    <w:lvl w:ilvl="4" w:tplc="04090019" w:tentative="1">
+      <w:start w:val="1"/>
+      <w:numFmt w:val="lowerLetter"/>
+      <w:lvlText w:val="%5."/>
+      <w:lvlJc w:val="left"/>
+      <w:pPr>
+        <w:ind w:left="4320" w:hanging="360"/>
+      </w:pPr>
+    </w:lvl>
+    <w:lvl w:ilvl="5" w:tplc="0409001B" w:tentative="1">
+      <w:start w:val="1"/>
+      <w:numFmt w:val="lowerRoman"/>
+      <w:lvlText w:val="%6."/>
+      <w:lvlJc w:val="right"/>
+      <w:pPr>
+        <w:ind w:left="5040" w:hanging="180"/>
+      </w:pPr>
+    </w:lvl>
+    <w:lvl w:ilvl="6" w:tplc="0409000F" w:tentative="1">
+      <w:start w:val="1"/>
+      <w:numFmt w:val="decimal"/>
+      <w:lvlText w:val="%7."/>
+      <w:lvlJc w:val="left"/>
+      <w:pPr>
+        <w:ind w:left="5760" w:hanging="360"/>
+      </w:pPr>
+    </w:lvl>
+    <w:lvl w:ilvl="7" w:tplc="04090019" w:tentative="1">
+      <w:start w:val="1"/>
+      <w:numFmt w:val="lowerLetter"/>
+      <w:lvlText w:val="%8."/>
+      <w:lvlJc w:val="left"/>
+      <w:pPr>
+        <w:ind w:left="6480" w:hanging="360"/>
+      </w:pPr>
+    </w:lvl>
+    <w:lvl w:ilvl="8" w:tplc="0409001B" w:tentative="1">
+      <w:start w:val="1"/>
+      <w:numFmt w:val="lowerRoman"/>
+      <w:lvlText w:val="%9."/>
+      <w:lvlJc w:val="right"/>
+      <w:pPr>
+        <w:ind w:left="7200" w:hanging="180"/>
+      </w:pPr>
+    </w:lvl>
+  </w:abstractNum>
+  <w:abstractNum w:abstractNumId="1">
+    <w:nsid w:val="29DE6043"/>
+    <w:multiLevelType w:val="hybridMultilevel"/>
+    <w:tmpl w:val="7C6E15AA"/>
+    <w:lvl w:ilvl="0" w:tplc="04090019">
+      <w:start w:val="1"/>
+      <w:numFmt w:val="lowerLetter"/>
+      <w:lvlText w:val="%1."/>
+      <w:lvlJc w:val="left"/>
+      <w:pPr>
+        <w:ind w:left="1800" w:hanging="360"/>
+      </w:pPr>
+    </w:lvl>
+    <w:lvl w:ilvl="1" w:tplc="04090019" w:tentative="1">
+      <w:start w:val="1"/>
+      <w:numFmt w:val="lowerLetter"/>
+      <w:lvlText w:val="%2."/>
+      <w:lvlJc w:val="left"/>
+      <w:pPr>
+        <w:ind w:left="2520" w:hanging="360"/>
+      </w:pPr>
+    </w:lvl>
+    <w:lvl w:ilvl="2" w:tplc="0409001B" w:tentative="1">
+      <w:start w:val="1"/>
+      <w:numFmt w:val="lowerRoman"/>
+      <w:lvlText w:val="%3."/>
+      <w:lvlJc w:val="right"/>
+      <w:pPr>
+        <w:ind w:left="3240" w:hanging="180"/>
+      </w:pPr>
+    </w:lvl>
+    <w:lvl w:ilvl="3" w:tplc="0409000F" w:tentative="1">
+      <w:start w:val="1"/>
+      <w:numFmt w:val="decimal"/>
+      <w:lvlText w:val="%4."/>
+      <w:lvlJc w:val="left"/>
+      <w:pPr>
+        <w:ind w:left="3960" w:hanging="360"/>
+      </w:pPr>
+    </w:lvl>
+    <w:lvl w:ilvl="4" w:tplc="04090019" w:tentative="1">
+      <w:start w:val="1"/>
+      <w:numFmt w:val="lowerLetter"/>
+      <w:lvlText w:val="%5."/>
+      <w:lvlJc w:val="left"/>
+      <w:pPr>
+        <w:ind w:left="4680" w:hanging="360"/>
+      </w:pPr>
+    </w:lvl>
+    <w:lvl w:ilvl="5" w:tplc="0409001B" w:tentative="1">
+      <w:start w:val="1"/>
+      <w:numFmt w:val="lowerRoman"/>
+      <w:lvlText w:val="%6."/>
+      <w:lvlJc w:val="right"/>
+      <w:pPr>
+        <w:ind w:left="5400" w:hanging="180"/>
+      </w:pPr>
+    </w:lvl>
+    <w:lvl w:ilvl="6" w:tplc="0409000F" w:tentative="1">
+      <w:start w:val="1"/>
+      <w:numFmt w:val="decimal"/>
+      <w:lvlText w:val="%7."/>
+      <w:lvlJc w:val="left"/>
+      <w:pPr>
+        <w:ind w:left="6120" w:hanging="360"/>
+      </w:pPr>
+    </w:lvl>
+    <w:lvl w:ilvl="7" w:tplc="04090019" w:tentative="1">
+      <w:start w:val="1"/>
+      <w:numFmt w:val="lowerLetter"/>
+      <w:lvlText w:val="%8."/>
+      <w:lvlJc w:val="left"/>
+      <w:pPr>
+        <w:ind w:left="6840" w:hanging="360"/>
+      </w:pPr>
+    </w:lvl>
+    <w:lvl w:ilvl="8" w:tplc="0409001B" w:tentative="1">
+      <w:start w:val="1"/>
+      <w:numFmt w:val="lowerRoman"/>
+      <w:lvlText w:val="%9."/>
+      <w:lvlJc w:val="right"/>
+      <w:pPr>
+        <w:ind w:left="7560" w:hanging="180"/>
+      </w:pPr>
+    </w:lvl>
+  </w:abstractNum>
+  <w:abstractNum w:abstractNumId="2">
     <w:nsid w:val="4A43345D"/>
     <w:multiLevelType w:val="multilevel"/>
     <w:tmpl w:val="6A801EAC"/>
@@ -2797,7 +5977,7 @@
       </w:rPr>
     </w:lvl>
   </w:abstractNum>
-  <w:abstractNum w:abstractNumId="1">
+  <w:abstractNum w:abstractNumId="3">
     <w:nsid w:val="4BB8277E"/>
     <w:multiLevelType w:val="hybridMultilevel"/>
     <w:tmpl w:val="787E0CF6"/>
@@ -2886,7 +6066,7 @@
       </w:pPr>
     </w:lvl>
   </w:abstractNum>
-  <w:abstractNum w:abstractNumId="2">
+  <w:abstractNum w:abstractNumId="4">
     <w:nsid w:val="663667FC"/>
     <w:multiLevelType w:val="multilevel"/>
     <w:tmpl w:val="6A801EAC"/>
@@ -2999,7 +6179,7 @@
       </w:rPr>
     </w:lvl>
   </w:abstractNum>
-  <w:abstractNum w:abstractNumId="3">
+  <w:abstractNum w:abstractNumId="5">
     <w:nsid w:val="7A2E029F"/>
     <w:multiLevelType w:val="multilevel"/>
     <w:tmpl w:val="6A801EAC"/>
@@ -3112,7 +6292,7 @@
       </w:rPr>
     </w:lvl>
   </w:abstractNum>
-  <w:abstractNum w:abstractNumId="4">
+  <w:abstractNum w:abstractNumId="6">
     <w:nsid w:val="7E1A0037"/>
     <w:multiLevelType w:val="multilevel"/>
     <w:tmpl w:val="6A801EAC"/>
@@ -3226,19 +6406,25 @@
     </w:lvl>
   </w:abstractNum>
   <w:num w:numId="1">
+    <w:abstractNumId w:val="3"/>
+  </w:num>
+  <w:num w:numId="2">
+    <w:abstractNumId w:val="2"/>
+  </w:num>
+  <w:num w:numId="3">
+    <w:abstractNumId w:val="4"/>
+  </w:num>
+  <w:num w:numId="4">
+    <w:abstractNumId w:val="6"/>
+  </w:num>
+  <w:num w:numId="5">
+    <w:abstractNumId w:val="5"/>
+  </w:num>
+  <w:num w:numId="6">
     <w:abstractNumId w:val="1"/>
   </w:num>
-  <w:num w:numId="2">
+  <w:num w:numId="7">
     <w:abstractNumId w:val="0"/>
-  </w:num>
-  <w:num w:numId="3">
-    <w:abstractNumId w:val="2"/>
-  </w:num>
-  <w:num w:numId="4">
-    <w:abstractNumId w:val="4"/>
-  </w:num>
-  <w:num w:numId="5">
-    <w:abstractNumId w:val="3"/>
   </w:num>
 </w:numbering>
 </file>
@@ -3568,6 +6754,54 @@
     <w:rPr>
       <w:color w:val="0000FF" w:themeColor="hyperlink"/>
       <w:u w:val="single"/>
+    </w:rPr>
+  </w:style>
+  <w:style w:type="paragraph" w:styleId="Header">
+    <w:name w:val="header"/>
+    <w:basedOn w:val="Normal"/>
+    <w:link w:val="HeaderChar"/>
+    <w:uiPriority w:val="99"/>
+    <w:unhideWhenUsed/>
+    <w:rsid w:val="00903C35"/>
+    <w:pPr>
+      <w:tabs>
+        <w:tab w:val="center" w:pos="4320"/>
+        <w:tab w:val="right" w:pos="8640"/>
+      </w:tabs>
+    </w:pPr>
+  </w:style>
+  <w:style w:type="character" w:customStyle="1" w:styleId="HeaderChar">
+    <w:name w:val="Header Char"/>
+    <w:basedOn w:val="DefaultParagraphFont"/>
+    <w:link w:val="Header"/>
+    <w:uiPriority w:val="99"/>
+    <w:rsid w:val="00903C35"/>
+    <w:rPr>
+      <w:rFonts w:ascii="Times New Roman" w:hAnsi="Times New Roman"/>
+    </w:rPr>
+  </w:style>
+  <w:style w:type="paragraph" w:styleId="Footer">
+    <w:name w:val="footer"/>
+    <w:basedOn w:val="Normal"/>
+    <w:link w:val="FooterChar"/>
+    <w:uiPriority w:val="99"/>
+    <w:unhideWhenUsed/>
+    <w:rsid w:val="00903C35"/>
+    <w:pPr>
+      <w:tabs>
+        <w:tab w:val="center" w:pos="4320"/>
+        <w:tab w:val="right" w:pos="8640"/>
+      </w:tabs>
+    </w:pPr>
+  </w:style>
+  <w:style w:type="character" w:customStyle="1" w:styleId="FooterChar">
+    <w:name w:val="Footer Char"/>
+    <w:basedOn w:val="DefaultParagraphFont"/>
+    <w:link w:val="Footer"/>
+    <w:uiPriority w:val="99"/>
+    <w:rsid w:val="00903C35"/>
+    <w:rPr>
+      <w:rFonts w:ascii="Times New Roman" w:hAnsi="Times New Roman"/>
     </w:rPr>
   </w:style>
 </w:styles>
@@ -3900,6 +7134,54 @@
       <w:u w:val="single"/>
     </w:rPr>
   </w:style>
+  <w:style w:type="paragraph" w:styleId="Header">
+    <w:name w:val="header"/>
+    <w:basedOn w:val="Normal"/>
+    <w:link w:val="HeaderChar"/>
+    <w:uiPriority w:val="99"/>
+    <w:unhideWhenUsed/>
+    <w:rsid w:val="00903C35"/>
+    <w:pPr>
+      <w:tabs>
+        <w:tab w:val="center" w:pos="4320"/>
+        <w:tab w:val="right" w:pos="8640"/>
+      </w:tabs>
+    </w:pPr>
+  </w:style>
+  <w:style w:type="character" w:customStyle="1" w:styleId="HeaderChar">
+    <w:name w:val="Header Char"/>
+    <w:basedOn w:val="DefaultParagraphFont"/>
+    <w:link w:val="Header"/>
+    <w:uiPriority w:val="99"/>
+    <w:rsid w:val="00903C35"/>
+    <w:rPr>
+      <w:rFonts w:ascii="Times New Roman" w:hAnsi="Times New Roman"/>
+    </w:rPr>
+  </w:style>
+  <w:style w:type="paragraph" w:styleId="Footer">
+    <w:name w:val="footer"/>
+    <w:basedOn w:val="Normal"/>
+    <w:link w:val="FooterChar"/>
+    <w:uiPriority w:val="99"/>
+    <w:unhideWhenUsed/>
+    <w:rsid w:val="00903C35"/>
+    <w:pPr>
+      <w:tabs>
+        <w:tab w:val="center" w:pos="4320"/>
+        <w:tab w:val="right" w:pos="8640"/>
+      </w:tabs>
+    </w:pPr>
+  </w:style>
+  <w:style w:type="character" w:customStyle="1" w:styleId="FooterChar">
+    <w:name w:val="Footer Char"/>
+    <w:basedOn w:val="DefaultParagraphFont"/>
+    <w:link w:val="Footer"/>
+    <w:uiPriority w:val="99"/>
+    <w:rsid w:val="00903C35"/>
+    <w:rPr>
+      <w:rFonts w:ascii="Times New Roman" w:hAnsi="Times New Roman"/>
+    </w:rPr>
+  </w:style>
 </w:styles>
 </file>
 

</xml_diff>